<commit_message>
Update Laporan Perawatan Perangkat Lunak.docx
</commit_message>
<xml_diff>
--- a/Laporan Perawatan Perangkat Lunak.docx
+++ b/Laporan Perawatan Perangkat Lunak.docx
@@ -20,7 +20,7 @@
           <w:szCs w:val="28"/>
         </w:rPr>
         <w:drawing>
-          <wp:anchor distT="0" distB="0" distL="114300" distR="114300" simplePos="0" relativeHeight="251658240" behindDoc="0" locked="0" layoutInCell="1" allowOverlap="1">
+          <wp:anchor distT="0" distB="0" distL="114300" distR="114300" simplePos="0" relativeHeight="251658240" behindDoc="0" locked="0" layoutInCell="1" allowOverlap="1" wp14:anchorId="6AF61A3A" wp14:editId="7E5906CC">
             <wp:simplePos x="0" y="0"/>
             <wp:positionH relativeFrom="margin">
               <wp:align>left</wp:align>
@@ -127,7 +127,7 @@
         <mc:AlternateContent>
           <mc:Choice Requires="wpg">
             <w:drawing>
-              <wp:anchor distT="0" distB="0" distL="114300" distR="114300" simplePos="0" relativeHeight="251659264" behindDoc="1" locked="0" layoutInCell="1" allowOverlap="1" wp14:anchorId="3DF39758">
+              <wp:anchor distT="0" distB="0" distL="114300" distR="114300" simplePos="0" relativeHeight="251659264" behindDoc="1" locked="0" layoutInCell="1" allowOverlap="1" wp14:anchorId="3866B752" wp14:editId="57939E54">
                 <wp:simplePos x="0" y="0"/>
                 <wp:positionH relativeFrom="margin">
                   <wp:align>center</wp:align>
@@ -385,8 +385,42 @@
           <w:sz w:val="24"/>
           <w:szCs w:val="24"/>
         </w:rPr>
-        <w:t>Program Studi Teknik Informatika</w:t>
-      </w:r>
+        <w:t xml:space="preserve">Program </w:t>
+      </w:r>
+      <w:proofErr w:type="spellStart"/>
+      <w:r>
+        <w:rPr>
+          <w:rFonts w:ascii="Times New Roman" w:hAnsi="Times New Roman" w:cs="Times New Roman"/>
+          <w:b/>
+          <w:bCs/>
+          <w:sz w:val="24"/>
+          <w:szCs w:val="24"/>
+        </w:rPr>
+        <w:t>Studi</w:t>
+      </w:r>
+      <w:proofErr w:type="spellEnd"/>
+      <w:r>
+        <w:rPr>
+          <w:rFonts w:ascii="Times New Roman" w:hAnsi="Times New Roman" w:cs="Times New Roman"/>
+          <w:b/>
+          <w:bCs/>
+          <w:sz w:val="24"/>
+          <w:szCs w:val="24"/>
+        </w:rPr>
+        <w:t xml:space="preserve"> Teknik </w:t>
+      </w:r>
+      <w:proofErr w:type="spellStart"/>
+      <w:r>
+        <w:rPr>
+          <w:rFonts w:ascii="Times New Roman" w:hAnsi="Times New Roman" w:cs="Times New Roman"/>
+          <w:b/>
+          <w:bCs/>
+          <w:sz w:val="24"/>
+          <w:szCs w:val="24"/>
+        </w:rPr>
+        <w:t>Informatika</w:t>
+      </w:r>
+      <w:proofErr w:type="spellEnd"/>
     </w:p>
     <w:p>
       <w:pPr>
@@ -506,8 +540,126 @@
           <w:sz w:val="24"/>
           <w:szCs w:val="24"/>
         </w:rPr>
-        <w:t>Nama Sistem : Sistem Informasi Klinik Pratama Politeknik Negeri Jember</w:t>
-      </w:r>
+        <w:t xml:space="preserve">Nama </w:t>
+      </w:r>
+      <w:proofErr w:type="spellStart"/>
+      <w:r>
+        <w:rPr>
+          <w:rFonts w:ascii="Times New Roman" w:hAnsi="Times New Roman" w:cs="Times New Roman"/>
+          <w:sz w:val="24"/>
+          <w:szCs w:val="24"/>
+        </w:rPr>
+        <w:t>Sistem</w:t>
+      </w:r>
+      <w:proofErr w:type="spellEnd"/>
+      <w:r>
+        <w:rPr>
+          <w:rFonts w:ascii="Times New Roman" w:hAnsi="Times New Roman" w:cs="Times New Roman"/>
+          <w:sz w:val="24"/>
+          <w:szCs w:val="24"/>
+        </w:rPr>
+        <w:t xml:space="preserve"> : </w:t>
+      </w:r>
+      <w:proofErr w:type="spellStart"/>
+      <w:r>
+        <w:rPr>
+          <w:rFonts w:ascii="Times New Roman" w:hAnsi="Times New Roman" w:cs="Times New Roman"/>
+          <w:sz w:val="24"/>
+          <w:szCs w:val="24"/>
+        </w:rPr>
+        <w:t>Sistem</w:t>
+      </w:r>
+      <w:proofErr w:type="spellEnd"/>
+      <w:r>
+        <w:rPr>
+          <w:rFonts w:ascii="Times New Roman" w:hAnsi="Times New Roman" w:cs="Times New Roman"/>
+          <w:sz w:val="24"/>
+          <w:szCs w:val="24"/>
+        </w:rPr>
+        <w:t xml:space="preserve"> </w:t>
+      </w:r>
+      <w:proofErr w:type="spellStart"/>
+      <w:r>
+        <w:rPr>
+          <w:rFonts w:ascii="Times New Roman" w:hAnsi="Times New Roman" w:cs="Times New Roman"/>
+          <w:sz w:val="24"/>
+          <w:szCs w:val="24"/>
+        </w:rPr>
+        <w:t>Informasi</w:t>
+      </w:r>
+      <w:proofErr w:type="spellEnd"/>
+      <w:r>
+        <w:rPr>
+          <w:rFonts w:ascii="Times New Roman" w:hAnsi="Times New Roman" w:cs="Times New Roman"/>
+          <w:sz w:val="24"/>
+          <w:szCs w:val="24"/>
+        </w:rPr>
+        <w:t xml:space="preserve"> </w:t>
+      </w:r>
+      <w:proofErr w:type="spellStart"/>
+      <w:r>
+        <w:rPr>
+          <w:rFonts w:ascii="Times New Roman" w:hAnsi="Times New Roman" w:cs="Times New Roman"/>
+          <w:sz w:val="24"/>
+          <w:szCs w:val="24"/>
+        </w:rPr>
+        <w:t>Klinik</w:t>
+      </w:r>
+      <w:proofErr w:type="spellEnd"/>
+      <w:r>
+        <w:rPr>
+          <w:rFonts w:ascii="Times New Roman" w:hAnsi="Times New Roman" w:cs="Times New Roman"/>
+          <w:sz w:val="24"/>
+          <w:szCs w:val="24"/>
+        </w:rPr>
+        <w:t xml:space="preserve"> </w:t>
+      </w:r>
+      <w:proofErr w:type="spellStart"/>
+      <w:r>
+        <w:rPr>
+          <w:rFonts w:ascii="Times New Roman" w:hAnsi="Times New Roman" w:cs="Times New Roman"/>
+          <w:sz w:val="24"/>
+          <w:szCs w:val="24"/>
+        </w:rPr>
+        <w:t>Pratama</w:t>
+      </w:r>
+      <w:proofErr w:type="spellEnd"/>
+      <w:r>
+        <w:rPr>
+          <w:rFonts w:ascii="Times New Roman" w:hAnsi="Times New Roman" w:cs="Times New Roman"/>
+          <w:sz w:val="24"/>
+          <w:szCs w:val="24"/>
+        </w:rPr>
+        <w:t xml:space="preserve"> </w:t>
+      </w:r>
+      <w:proofErr w:type="spellStart"/>
+      <w:r>
+        <w:rPr>
+          <w:rFonts w:ascii="Times New Roman" w:hAnsi="Times New Roman" w:cs="Times New Roman"/>
+          <w:sz w:val="24"/>
+          <w:szCs w:val="24"/>
+        </w:rPr>
+        <w:t>Politeknik</w:t>
+      </w:r>
+      <w:proofErr w:type="spellEnd"/>
+      <w:r>
+        <w:rPr>
+          <w:rFonts w:ascii="Times New Roman" w:hAnsi="Times New Roman" w:cs="Times New Roman"/>
+          <w:sz w:val="24"/>
+          <w:szCs w:val="24"/>
+        </w:rPr>
+        <w:t xml:space="preserve"> Negeri </w:t>
+      </w:r>
+      <w:proofErr w:type="spellStart"/>
+      <w:r>
+        <w:rPr>
+          <w:rFonts w:ascii="Times New Roman" w:hAnsi="Times New Roman" w:cs="Times New Roman"/>
+          <w:sz w:val="24"/>
+          <w:szCs w:val="24"/>
+        </w:rPr>
+        <w:t>Jember</w:t>
+      </w:r>
+      <w:proofErr w:type="spellEnd"/>
     </w:p>
     <w:p>
       <w:pPr>
@@ -552,7 +704,49 @@
           <w:sz w:val="24"/>
           <w:szCs w:val="24"/>
         </w:rPr>
-        <w:t>Ryan Hartadi (E41180111)</w:t>
+        <w:t xml:space="preserve">Ryan </w:t>
+      </w:r>
+      <w:proofErr w:type="spellStart"/>
+      <w:r>
+        <w:rPr>
+          <w:rFonts w:ascii="Times New Roman" w:hAnsi="Times New Roman" w:cs="Times New Roman"/>
+          <w:sz w:val="24"/>
+          <w:szCs w:val="24"/>
+        </w:rPr>
+        <w:t>Hartadi</w:t>
+      </w:r>
+      <w:proofErr w:type="spellEnd"/>
+      <w:r>
+        <w:rPr>
+          <w:rFonts w:ascii="Times New Roman" w:hAnsi="Times New Roman" w:cs="Times New Roman"/>
+          <w:sz w:val="24"/>
+          <w:szCs w:val="24"/>
+        </w:rPr>
+        <w:tab/>
+      </w:r>
+      <w:r>
+        <w:rPr>
+          <w:rFonts w:ascii="Times New Roman" w:hAnsi="Times New Roman" w:cs="Times New Roman"/>
+          <w:sz w:val="24"/>
+          <w:szCs w:val="24"/>
+        </w:rPr>
+        <w:tab/>
+      </w:r>
+      <w:r>
+        <w:rPr>
+          <w:rFonts w:ascii="Times New Roman" w:hAnsi="Times New Roman" w:cs="Times New Roman"/>
+          <w:sz w:val="24"/>
+          <w:szCs w:val="24"/>
+        </w:rPr>
+        <w:tab/>
+      </w:r>
+      <w:r>
+        <w:rPr>
+          <w:rFonts w:ascii="Times New Roman" w:hAnsi="Times New Roman" w:cs="Times New Roman"/>
+          <w:sz w:val="24"/>
+          <w:szCs w:val="24"/>
+        </w:rPr>
+        <w:t xml:space="preserve"> (E41180111)</w:t>
       </w:r>
     </w:p>
     <w:p>
@@ -575,7 +769,65 @@
           <w:sz w:val="24"/>
           <w:szCs w:val="24"/>
         </w:rPr>
-        <w:t>M. Nurullah (E41180)</w:t>
+        <w:t xml:space="preserve">M. </w:t>
+      </w:r>
+      <w:proofErr w:type="spellStart"/>
+      <w:r>
+        <w:rPr>
+          <w:rFonts w:ascii="Times New Roman" w:hAnsi="Times New Roman" w:cs="Times New Roman"/>
+          <w:sz w:val="24"/>
+          <w:szCs w:val="24"/>
+        </w:rPr>
+        <w:t>Nurullah</w:t>
+      </w:r>
+      <w:proofErr w:type="spellEnd"/>
+      <w:r>
+        <w:rPr>
+          <w:rFonts w:ascii="Times New Roman" w:hAnsi="Times New Roman" w:cs="Times New Roman"/>
+          <w:sz w:val="24"/>
+          <w:szCs w:val="24"/>
+        </w:rPr>
+        <w:tab/>
+      </w:r>
+      <w:r>
+        <w:rPr>
+          <w:rFonts w:ascii="Times New Roman" w:hAnsi="Times New Roman" w:cs="Times New Roman"/>
+          <w:sz w:val="24"/>
+          <w:szCs w:val="24"/>
+        </w:rPr>
+        <w:tab/>
+      </w:r>
+      <w:r>
+        <w:rPr>
+          <w:rFonts w:ascii="Times New Roman" w:hAnsi="Times New Roman" w:cs="Times New Roman"/>
+          <w:sz w:val="24"/>
+          <w:szCs w:val="24"/>
+        </w:rPr>
+        <w:tab/>
+      </w:r>
+      <w:r>
+        <w:rPr>
+          <w:rFonts w:ascii="Times New Roman" w:hAnsi="Times New Roman" w:cs="Times New Roman"/>
+          <w:sz w:val="24"/>
+          <w:szCs w:val="24"/>
+        </w:rPr>
+        <w:t xml:space="preserve"> (E41180</w:t>
+      </w:r>
+      <w:r>
+        <w:rPr>
+          <w:rFonts w:ascii="Times New Roman" w:hAnsi="Times New Roman" w:cs="Times New Roman"/>
+          <w:sz w:val="24"/>
+          <w:szCs w:val="24"/>
+        </w:rPr>
+        <w:t>169</w:t>
+      </w:r>
+      <w:r>
+        <w:rPr>
+          <w:rFonts w:ascii="Times New Roman" w:hAnsi="Times New Roman" w:cs="Times New Roman"/>
+          <w:sz w:val="24"/>
+          <w:szCs w:val="24"/>
+        </w:rPr>
+        <w:t>)</w:t>
       </w:r>
     </w:p>
     <w:p>
@@ -598,7 +850,33 @@
           <w:sz w:val="24"/>
           <w:szCs w:val="24"/>
         </w:rPr>
-        <w:t>Dimas Wahyu Pratama (E41180105)</w:t>
+        <w:t xml:space="preserve">Dimas Wahyu </w:t>
+      </w:r>
+      <w:proofErr w:type="spellStart"/>
+      <w:r>
+        <w:rPr>
+          <w:rFonts w:ascii="Times New Roman" w:hAnsi="Times New Roman" w:cs="Times New Roman"/>
+          <w:sz w:val="24"/>
+          <w:szCs w:val="24"/>
+        </w:rPr>
+        <w:t>Pratama</w:t>
+      </w:r>
+      <w:proofErr w:type="spellEnd"/>
+      <w:r>
+        <w:rPr>
+          <w:rFonts w:ascii="Times New Roman" w:hAnsi="Times New Roman" w:cs="Times New Roman"/>
+          <w:sz w:val="24"/>
+          <w:szCs w:val="24"/>
+        </w:rPr>
+        <w:tab/>
+      </w:r>
+      <w:r>
+        <w:rPr>
+          <w:rFonts w:ascii="Times New Roman" w:hAnsi="Times New Roman" w:cs="Times New Roman"/>
+          <w:sz w:val="24"/>
+          <w:szCs w:val="24"/>
+        </w:rPr>
+        <w:t xml:space="preserve"> (E41180105)</w:t>
       </w:r>
     </w:p>
     <w:p>
@@ -615,13 +893,57 @@
           <w:szCs w:val="24"/>
         </w:rPr>
       </w:pPr>
-      <w:r>
-        <w:rPr>
-          <w:rFonts w:ascii="Times New Roman" w:hAnsi="Times New Roman" w:cs="Times New Roman"/>
-          <w:sz w:val="24"/>
-          <w:szCs w:val="24"/>
-        </w:rPr>
-        <w:t>Ratna Dwi Kristina Sari (E41180434)</w:t>
+      <w:proofErr w:type="spellStart"/>
+      <w:r>
+        <w:rPr>
+          <w:rFonts w:ascii="Times New Roman" w:hAnsi="Times New Roman" w:cs="Times New Roman"/>
+          <w:sz w:val="24"/>
+          <w:szCs w:val="24"/>
+        </w:rPr>
+        <w:t>Ratna</w:t>
+      </w:r>
+      <w:proofErr w:type="spellEnd"/>
+      <w:r>
+        <w:rPr>
+          <w:rFonts w:ascii="Times New Roman" w:hAnsi="Times New Roman" w:cs="Times New Roman"/>
+          <w:sz w:val="24"/>
+          <w:szCs w:val="24"/>
+        </w:rPr>
+        <w:t xml:space="preserve"> </w:t>
+      </w:r>
+      <w:proofErr w:type="spellStart"/>
+      <w:r>
+        <w:rPr>
+          <w:rFonts w:ascii="Times New Roman" w:hAnsi="Times New Roman" w:cs="Times New Roman"/>
+          <w:sz w:val="24"/>
+          <w:szCs w:val="24"/>
+        </w:rPr>
+        <w:t>Dwi</w:t>
+      </w:r>
+      <w:proofErr w:type="spellEnd"/>
+      <w:r>
+        <w:rPr>
+          <w:rFonts w:ascii="Times New Roman" w:hAnsi="Times New Roman" w:cs="Times New Roman"/>
+          <w:sz w:val="24"/>
+          <w:szCs w:val="24"/>
+        </w:rPr>
+        <w:t xml:space="preserve"> Kristina Sari </w:t>
+      </w:r>
+      <w:r>
+        <w:rPr>
+          <w:rFonts w:ascii="Times New Roman" w:hAnsi="Times New Roman" w:cs="Times New Roman"/>
+          <w:sz w:val="24"/>
+          <w:szCs w:val="24"/>
+        </w:rPr>
+        <w:tab/>
+      </w:r>
+      <w:r>
+        <w:rPr>
+          <w:rFonts w:ascii="Times New Roman" w:hAnsi="Times New Roman" w:cs="Times New Roman"/>
+          <w:sz w:val="24"/>
+          <w:szCs w:val="24"/>
+        </w:rPr>
+        <w:t>(E41180434)</w:t>
       </w:r>
     </w:p>
     <w:p>
@@ -638,13 +960,41 @@
           <w:szCs w:val="24"/>
         </w:rPr>
       </w:pPr>
-      <w:r>
-        <w:rPr>
-          <w:rFonts w:ascii="Times New Roman" w:hAnsi="Times New Roman" w:cs="Times New Roman"/>
-          <w:sz w:val="24"/>
-          <w:szCs w:val="24"/>
-        </w:rPr>
-        <w:t>Metode Evaluasi :</w:t>
+      <w:proofErr w:type="spellStart"/>
+      <w:r>
+        <w:rPr>
+          <w:rFonts w:ascii="Times New Roman" w:hAnsi="Times New Roman" w:cs="Times New Roman"/>
+          <w:sz w:val="24"/>
+          <w:szCs w:val="24"/>
+        </w:rPr>
+        <w:t>Metode</w:t>
+      </w:r>
+      <w:proofErr w:type="spellEnd"/>
+      <w:r>
+        <w:rPr>
+          <w:rFonts w:ascii="Times New Roman" w:hAnsi="Times New Roman" w:cs="Times New Roman"/>
+          <w:sz w:val="24"/>
+          <w:szCs w:val="24"/>
+        </w:rPr>
+        <w:t xml:space="preserve"> </w:t>
+      </w:r>
+      <w:proofErr w:type="spellStart"/>
+      <w:r>
+        <w:rPr>
+          <w:rFonts w:ascii="Times New Roman" w:hAnsi="Times New Roman" w:cs="Times New Roman"/>
+          <w:sz w:val="24"/>
+          <w:szCs w:val="24"/>
+        </w:rPr>
+        <w:t>Evaluasi</w:t>
+      </w:r>
+      <w:proofErr w:type="spellEnd"/>
+      <w:r>
+        <w:rPr>
+          <w:rFonts w:ascii="Times New Roman" w:hAnsi="Times New Roman" w:cs="Times New Roman"/>
+          <w:sz w:val="24"/>
+          <w:szCs w:val="24"/>
+        </w:rPr>
+        <w:t xml:space="preserve"> :</w:t>
       </w:r>
       <w:r>
         <w:rPr>
@@ -669,24 +1019,114 @@
           <w:szCs w:val="24"/>
         </w:rPr>
       </w:pPr>
-      <w:r>
-        <w:rPr>
-          <w:rFonts w:ascii="Times New Roman" w:hAnsi="Times New Roman" w:cs="Times New Roman"/>
-          <w:sz w:val="24"/>
-          <w:szCs w:val="24"/>
-        </w:rPr>
-        <w:t>Tujuan Evaluasi :</w:t>
-      </w:r>
-      <w:r>
-        <w:rPr>
-          <w:rFonts w:ascii="Times New Roman" w:hAnsi="Times New Roman" w:cs="Times New Roman"/>
-          <w:sz w:val="24"/>
-          <w:szCs w:val="24"/>
-        </w:rPr>
-        <w:t xml:space="preserve"> Memperbaiki software agar menjadi lebih baik</w:t>
-      </w:r>
-      <w:bookmarkStart w:id="0" w:name="_GoBack"/>
-      <w:bookmarkEnd w:id="0"/>
+      <w:proofErr w:type="spellStart"/>
+      <w:r>
+        <w:rPr>
+          <w:rFonts w:ascii="Times New Roman" w:hAnsi="Times New Roman" w:cs="Times New Roman"/>
+          <w:sz w:val="24"/>
+          <w:szCs w:val="24"/>
+        </w:rPr>
+        <w:t>Tujuan</w:t>
+      </w:r>
+      <w:proofErr w:type="spellEnd"/>
+      <w:r>
+        <w:rPr>
+          <w:rFonts w:ascii="Times New Roman" w:hAnsi="Times New Roman" w:cs="Times New Roman"/>
+          <w:sz w:val="24"/>
+          <w:szCs w:val="24"/>
+        </w:rPr>
+        <w:t xml:space="preserve"> </w:t>
+      </w:r>
+      <w:proofErr w:type="spellStart"/>
+      <w:r>
+        <w:rPr>
+          <w:rFonts w:ascii="Times New Roman" w:hAnsi="Times New Roman" w:cs="Times New Roman"/>
+          <w:sz w:val="24"/>
+          <w:szCs w:val="24"/>
+        </w:rPr>
+        <w:t>Evaluasi</w:t>
+      </w:r>
+      <w:proofErr w:type="spellEnd"/>
+      <w:r>
+        <w:rPr>
+          <w:rFonts w:ascii="Times New Roman" w:hAnsi="Times New Roman" w:cs="Times New Roman"/>
+          <w:sz w:val="24"/>
+          <w:szCs w:val="24"/>
+        </w:rPr>
+        <w:t xml:space="preserve"> :</w:t>
+      </w:r>
+      <w:r>
+        <w:rPr>
+          <w:rFonts w:ascii="Times New Roman" w:hAnsi="Times New Roman" w:cs="Times New Roman"/>
+          <w:sz w:val="24"/>
+          <w:szCs w:val="24"/>
+        </w:rPr>
+        <w:t xml:space="preserve"> </w:t>
+      </w:r>
+      <w:proofErr w:type="spellStart"/>
+      <w:r>
+        <w:rPr>
+          <w:rFonts w:ascii="Times New Roman" w:hAnsi="Times New Roman" w:cs="Times New Roman"/>
+          <w:sz w:val="24"/>
+          <w:szCs w:val="24"/>
+        </w:rPr>
+        <w:t>Memperbaiki</w:t>
+      </w:r>
+      <w:proofErr w:type="spellEnd"/>
+      <w:r>
+        <w:rPr>
+          <w:rFonts w:ascii="Times New Roman" w:hAnsi="Times New Roman" w:cs="Times New Roman"/>
+          <w:sz w:val="24"/>
+          <w:szCs w:val="24"/>
+        </w:rPr>
+        <w:t xml:space="preserve"> software agar </w:t>
+      </w:r>
+      <w:proofErr w:type="spellStart"/>
+      <w:r>
+        <w:rPr>
+          <w:rFonts w:ascii="Times New Roman" w:hAnsi="Times New Roman" w:cs="Times New Roman"/>
+          <w:sz w:val="24"/>
+          <w:szCs w:val="24"/>
+        </w:rPr>
+        <w:t>menjadi</w:t>
+      </w:r>
+      <w:proofErr w:type="spellEnd"/>
+      <w:r>
+        <w:rPr>
+          <w:rFonts w:ascii="Times New Roman" w:hAnsi="Times New Roman" w:cs="Times New Roman"/>
+          <w:sz w:val="24"/>
+          <w:szCs w:val="24"/>
+        </w:rPr>
+        <w:t xml:space="preserve"> </w:t>
+      </w:r>
+      <w:proofErr w:type="spellStart"/>
+      <w:r>
+        <w:rPr>
+          <w:rFonts w:ascii="Times New Roman" w:hAnsi="Times New Roman" w:cs="Times New Roman"/>
+          <w:sz w:val="24"/>
+          <w:szCs w:val="24"/>
+        </w:rPr>
+        <w:t>lebih</w:t>
+      </w:r>
+      <w:proofErr w:type="spellEnd"/>
+      <w:r>
+        <w:rPr>
+          <w:rFonts w:ascii="Times New Roman" w:hAnsi="Times New Roman" w:cs="Times New Roman"/>
+          <w:sz w:val="24"/>
+          <w:szCs w:val="24"/>
+        </w:rPr>
+        <w:t xml:space="preserve"> </w:t>
+      </w:r>
+      <w:proofErr w:type="spellStart"/>
+      <w:r>
+        <w:rPr>
+          <w:rFonts w:ascii="Times New Roman" w:hAnsi="Times New Roman" w:cs="Times New Roman"/>
+          <w:sz w:val="24"/>
+          <w:szCs w:val="24"/>
+        </w:rPr>
+        <w:t>baik</w:t>
+      </w:r>
+      <w:proofErr w:type="spellEnd"/>
     </w:p>
     <w:p>
       <w:pPr>
@@ -708,7 +1148,1524 @@
           <w:sz w:val="24"/>
           <w:szCs w:val="24"/>
         </w:rPr>
-        <w:t>Hasil Evaluasi :</w:t>
+        <w:t xml:space="preserve">Hasil </w:t>
+      </w:r>
+      <w:proofErr w:type="spellStart"/>
+      <w:r>
+        <w:rPr>
+          <w:rFonts w:ascii="Times New Roman" w:hAnsi="Times New Roman" w:cs="Times New Roman"/>
+          <w:sz w:val="24"/>
+          <w:szCs w:val="24"/>
+        </w:rPr>
+        <w:t>Evaluasi</w:t>
+      </w:r>
+      <w:proofErr w:type="spellEnd"/>
+      <w:r>
+        <w:rPr>
+          <w:rFonts w:ascii="Times New Roman" w:hAnsi="Times New Roman" w:cs="Times New Roman"/>
+          <w:sz w:val="24"/>
+          <w:szCs w:val="24"/>
+        </w:rPr>
+        <w:t xml:space="preserve"> :</w:t>
+      </w:r>
+    </w:p>
+    <w:p>
+      <w:pPr>
+        <w:pStyle w:val="ListParagraph"/>
+        <w:numPr>
+          <w:ilvl w:val="1"/>
+          <w:numId w:val="1"/>
+        </w:numPr>
+        <w:spacing w:after="0" w:line="360" w:lineRule="auto"/>
+        <w:rPr>
+          <w:rFonts w:ascii="Times New Roman" w:hAnsi="Times New Roman" w:cs="Times New Roman"/>
+          <w:sz w:val="24"/>
+          <w:szCs w:val="24"/>
+        </w:rPr>
+      </w:pPr>
+      <w:proofErr w:type="spellStart"/>
+      <w:r>
+        <w:rPr>
+          <w:rFonts w:ascii="Times New Roman" w:hAnsi="Times New Roman" w:cs="Times New Roman"/>
+          <w:sz w:val="24"/>
+          <w:szCs w:val="24"/>
+        </w:rPr>
+        <w:t>Tampilan</w:t>
+      </w:r>
+      <w:proofErr w:type="spellEnd"/>
+      <w:r>
+        <w:rPr>
+          <w:rFonts w:ascii="Times New Roman" w:hAnsi="Times New Roman" w:cs="Times New Roman"/>
+          <w:sz w:val="24"/>
+          <w:szCs w:val="24"/>
+        </w:rPr>
+        <w:t xml:space="preserve"> di </w:t>
+      </w:r>
+      <w:proofErr w:type="spellStart"/>
+      <w:r>
+        <w:rPr>
+          <w:rFonts w:ascii="Times New Roman" w:hAnsi="Times New Roman" w:cs="Times New Roman"/>
+          <w:sz w:val="24"/>
+          <w:szCs w:val="24"/>
+        </w:rPr>
+        <w:t>halaman</w:t>
+      </w:r>
+      <w:proofErr w:type="spellEnd"/>
+      <w:r>
+        <w:rPr>
+          <w:rFonts w:ascii="Times New Roman" w:hAnsi="Times New Roman" w:cs="Times New Roman"/>
+          <w:sz w:val="24"/>
+          <w:szCs w:val="24"/>
+        </w:rPr>
+        <w:t xml:space="preserve"> home </w:t>
+      </w:r>
+      <w:proofErr w:type="spellStart"/>
+      <w:r>
+        <w:rPr>
+          <w:rFonts w:ascii="Times New Roman" w:hAnsi="Times New Roman" w:cs="Times New Roman"/>
+          <w:sz w:val="24"/>
+          <w:szCs w:val="24"/>
+        </w:rPr>
+        <w:t>kurang</w:t>
+      </w:r>
+      <w:proofErr w:type="spellEnd"/>
+      <w:r>
+        <w:rPr>
+          <w:rFonts w:ascii="Times New Roman" w:hAnsi="Times New Roman" w:cs="Times New Roman"/>
+          <w:sz w:val="24"/>
+          <w:szCs w:val="24"/>
+        </w:rPr>
+        <w:t xml:space="preserve"> </w:t>
+      </w:r>
+      <w:proofErr w:type="spellStart"/>
+      <w:r>
+        <w:rPr>
+          <w:rFonts w:ascii="Times New Roman" w:hAnsi="Times New Roman" w:cs="Times New Roman"/>
+          <w:sz w:val="24"/>
+          <w:szCs w:val="24"/>
+        </w:rPr>
+        <w:t>menarik</w:t>
+      </w:r>
+      <w:proofErr w:type="spellEnd"/>
+    </w:p>
+    <w:p>
+      <w:pPr>
+        <w:pStyle w:val="ListParagraph"/>
+        <w:spacing w:after="0" w:line="360" w:lineRule="auto"/>
+        <w:ind w:left="1440"/>
+        <w:rPr>
+          <w:rFonts w:ascii="Times New Roman" w:hAnsi="Times New Roman" w:cs="Times New Roman"/>
+          <w:sz w:val="24"/>
+          <w:szCs w:val="24"/>
+        </w:rPr>
+      </w:pPr>
+      <w:r>
+        <w:rPr>
+          <w:noProof/>
+        </w:rPr>
+        <w:drawing>
+          <wp:inline distT="0" distB="0" distL="0" distR="0" wp14:anchorId="19565A1F" wp14:editId="40271D64">
+            <wp:extent cx="4509872" cy="2378350"/>
+            <wp:effectExtent l="0" t="0" r="5080" b="3175"/>
+            <wp:docPr id="2" name="Picture 2"/>
+            <wp:cNvGraphicFramePr>
+              <a:graphicFrameLocks xmlns:a="http://schemas.openxmlformats.org/drawingml/2006/main" noChangeAspect="1"/>
+            </wp:cNvGraphicFramePr>
+            <a:graphic xmlns:a="http://schemas.openxmlformats.org/drawingml/2006/main">
+              <a:graphicData uri="http://schemas.openxmlformats.org/drawingml/2006/picture">
+                <pic:pic xmlns:pic="http://schemas.openxmlformats.org/drawingml/2006/picture">
+                  <pic:nvPicPr>
+                    <pic:cNvPr id="1" name=""/>
+                    <pic:cNvPicPr/>
+                  </pic:nvPicPr>
+                  <pic:blipFill>
+                    <a:blip r:embed="rId6"/>
+                    <a:stretch>
+                      <a:fillRect/>
+                    </a:stretch>
+                  </pic:blipFill>
+                  <pic:spPr>
+                    <a:xfrm>
+                      <a:off x="0" y="0"/>
+                      <a:ext cx="4532295" cy="2390175"/>
+                    </a:xfrm>
+                    <a:prstGeom prst="rect">
+                      <a:avLst/>
+                    </a:prstGeom>
+                  </pic:spPr>
+                </pic:pic>
+              </a:graphicData>
+            </a:graphic>
+          </wp:inline>
+        </w:drawing>
+      </w:r>
+    </w:p>
+    <w:p>
+      <w:pPr>
+        <w:pStyle w:val="ListParagraph"/>
+        <w:spacing w:after="0" w:line="360" w:lineRule="auto"/>
+        <w:ind w:left="1440"/>
+        <w:rPr>
+          <w:rFonts w:ascii="Times New Roman" w:hAnsi="Times New Roman" w:cs="Times New Roman"/>
+          <w:sz w:val="24"/>
+          <w:szCs w:val="24"/>
+        </w:rPr>
+      </w:pPr>
+    </w:p>
+    <w:p>
+      <w:pPr>
+        <w:pStyle w:val="ListParagraph"/>
+        <w:numPr>
+          <w:ilvl w:val="1"/>
+          <w:numId w:val="1"/>
+        </w:numPr>
+        <w:spacing w:after="0" w:line="360" w:lineRule="auto"/>
+        <w:rPr>
+          <w:rFonts w:ascii="Times New Roman" w:hAnsi="Times New Roman" w:cs="Times New Roman"/>
+          <w:sz w:val="24"/>
+          <w:szCs w:val="24"/>
+        </w:rPr>
+      </w:pPr>
+      <w:r>
+        <w:rPr>
+          <w:rFonts w:ascii="Times New Roman" w:hAnsi="Times New Roman" w:cs="Times New Roman"/>
+          <w:sz w:val="24"/>
+          <w:szCs w:val="24"/>
+        </w:rPr>
+        <w:t xml:space="preserve">Padding di </w:t>
+      </w:r>
+      <w:proofErr w:type="spellStart"/>
+      <w:r>
+        <w:rPr>
+          <w:rFonts w:ascii="Times New Roman" w:hAnsi="Times New Roman" w:cs="Times New Roman"/>
+          <w:sz w:val="24"/>
+          <w:szCs w:val="24"/>
+        </w:rPr>
+        <w:t>bagian</w:t>
+      </w:r>
+      <w:proofErr w:type="spellEnd"/>
+      <w:r>
+        <w:rPr>
+          <w:rFonts w:ascii="Times New Roman" w:hAnsi="Times New Roman" w:cs="Times New Roman"/>
+          <w:sz w:val="24"/>
+          <w:szCs w:val="24"/>
+        </w:rPr>
+        <w:t xml:space="preserve"> footer </w:t>
+      </w:r>
+      <w:proofErr w:type="spellStart"/>
+      <w:r>
+        <w:rPr>
+          <w:rFonts w:ascii="Times New Roman" w:hAnsi="Times New Roman" w:cs="Times New Roman"/>
+          <w:sz w:val="24"/>
+          <w:szCs w:val="24"/>
+        </w:rPr>
+        <w:t>terlalu</w:t>
+      </w:r>
+      <w:proofErr w:type="spellEnd"/>
+      <w:r>
+        <w:rPr>
+          <w:rFonts w:ascii="Times New Roman" w:hAnsi="Times New Roman" w:cs="Times New Roman"/>
+          <w:sz w:val="24"/>
+          <w:szCs w:val="24"/>
+        </w:rPr>
+        <w:t xml:space="preserve"> </w:t>
+      </w:r>
+      <w:proofErr w:type="spellStart"/>
+      <w:r>
+        <w:rPr>
+          <w:rFonts w:ascii="Times New Roman" w:hAnsi="Times New Roman" w:cs="Times New Roman"/>
+          <w:sz w:val="24"/>
+          <w:szCs w:val="24"/>
+        </w:rPr>
+        <w:t>lebar</w:t>
+      </w:r>
+      <w:proofErr w:type="spellEnd"/>
+    </w:p>
+    <w:p>
+      <w:pPr>
+        <w:pStyle w:val="ListParagraph"/>
+        <w:spacing w:after="0" w:line="360" w:lineRule="auto"/>
+        <w:ind w:left="1440"/>
+        <w:rPr>
+          <w:rFonts w:ascii="Times New Roman" w:hAnsi="Times New Roman" w:cs="Times New Roman"/>
+          <w:sz w:val="24"/>
+          <w:szCs w:val="24"/>
+        </w:rPr>
+      </w:pPr>
+      <w:r>
+        <w:rPr>
+          <w:noProof/>
+        </w:rPr>
+        <w:drawing>
+          <wp:inline distT="0" distB="0" distL="0" distR="0" wp14:anchorId="57D214BB" wp14:editId="171E416B">
+            <wp:extent cx="4550054" cy="457223"/>
+            <wp:effectExtent l="0" t="0" r="3175" b="0"/>
+            <wp:docPr id="3" name="Picture 3"/>
+            <wp:cNvGraphicFramePr>
+              <a:graphicFrameLocks xmlns:a="http://schemas.openxmlformats.org/drawingml/2006/main" noChangeAspect="1"/>
+            </wp:cNvGraphicFramePr>
+            <a:graphic xmlns:a="http://schemas.openxmlformats.org/drawingml/2006/main">
+              <a:graphicData uri="http://schemas.openxmlformats.org/drawingml/2006/picture">
+                <pic:pic xmlns:pic="http://schemas.openxmlformats.org/drawingml/2006/picture">
+                  <pic:nvPicPr>
+                    <pic:cNvPr id="1" name=""/>
+                    <pic:cNvPicPr/>
+                  </pic:nvPicPr>
+                  <pic:blipFill>
+                    <a:blip r:embed="rId7"/>
+                    <a:stretch>
+                      <a:fillRect/>
+                    </a:stretch>
+                  </pic:blipFill>
+                  <pic:spPr>
+                    <a:xfrm>
+                      <a:off x="0" y="0"/>
+                      <a:ext cx="4638162" cy="466077"/>
+                    </a:xfrm>
+                    <a:prstGeom prst="rect">
+                      <a:avLst/>
+                    </a:prstGeom>
+                  </pic:spPr>
+                </pic:pic>
+              </a:graphicData>
+            </a:graphic>
+          </wp:inline>
+        </w:drawing>
+      </w:r>
+    </w:p>
+    <w:p>
+      <w:pPr>
+        <w:pStyle w:val="ListParagraph"/>
+        <w:spacing w:after="0" w:line="360" w:lineRule="auto"/>
+        <w:ind w:left="1440"/>
+        <w:rPr>
+          <w:rFonts w:ascii="Times New Roman" w:hAnsi="Times New Roman" w:cs="Times New Roman"/>
+          <w:sz w:val="24"/>
+          <w:szCs w:val="24"/>
+        </w:rPr>
+      </w:pPr>
+    </w:p>
+    <w:p>
+      <w:pPr>
+        <w:pStyle w:val="ListParagraph"/>
+        <w:spacing w:after="0" w:line="360" w:lineRule="auto"/>
+        <w:ind w:left="1440"/>
+        <w:rPr>
+          <w:rFonts w:ascii="Times New Roman" w:hAnsi="Times New Roman" w:cs="Times New Roman"/>
+          <w:sz w:val="24"/>
+          <w:szCs w:val="24"/>
+        </w:rPr>
+      </w:pPr>
+    </w:p>
+    <w:p>
+      <w:pPr>
+        <w:pStyle w:val="ListParagraph"/>
+        <w:numPr>
+          <w:ilvl w:val="1"/>
+          <w:numId w:val="1"/>
+        </w:numPr>
+        <w:spacing w:after="0" w:line="360" w:lineRule="auto"/>
+        <w:rPr>
+          <w:rFonts w:ascii="Times New Roman" w:hAnsi="Times New Roman" w:cs="Times New Roman"/>
+          <w:sz w:val="24"/>
+          <w:szCs w:val="24"/>
+        </w:rPr>
+      </w:pPr>
+      <w:r>
+        <w:rPr>
+          <w:rFonts w:ascii="Times New Roman" w:hAnsi="Times New Roman" w:cs="Times New Roman"/>
+          <w:sz w:val="24"/>
+          <w:szCs w:val="24"/>
+        </w:rPr>
+        <w:lastRenderedPageBreak/>
+        <w:t xml:space="preserve">Container “tips” </w:t>
+      </w:r>
+      <w:proofErr w:type="spellStart"/>
+      <w:r>
+        <w:rPr>
+          <w:rFonts w:ascii="Times New Roman" w:hAnsi="Times New Roman" w:cs="Times New Roman"/>
+          <w:sz w:val="24"/>
+          <w:szCs w:val="24"/>
+        </w:rPr>
+        <w:t>menutupi</w:t>
+      </w:r>
+      <w:proofErr w:type="spellEnd"/>
+      <w:r>
+        <w:rPr>
+          <w:rFonts w:ascii="Times New Roman" w:hAnsi="Times New Roman" w:cs="Times New Roman"/>
+          <w:sz w:val="24"/>
+          <w:szCs w:val="24"/>
+        </w:rPr>
+        <w:t xml:space="preserve"> video</w:t>
+      </w:r>
+    </w:p>
+    <w:p>
+      <w:pPr>
+        <w:pStyle w:val="ListParagraph"/>
+        <w:spacing w:after="0" w:line="360" w:lineRule="auto"/>
+        <w:ind w:left="1440"/>
+        <w:rPr>
+          <w:rFonts w:ascii="Times New Roman" w:hAnsi="Times New Roman" w:cs="Times New Roman"/>
+          <w:sz w:val="24"/>
+          <w:szCs w:val="24"/>
+        </w:rPr>
+      </w:pPr>
+      <w:r>
+        <w:rPr>
+          <w:noProof/>
+        </w:rPr>
+        <w:drawing>
+          <wp:inline distT="0" distB="0" distL="0" distR="0" wp14:anchorId="6967F129" wp14:editId="36A0683E">
+            <wp:extent cx="4433011" cy="1430194"/>
+            <wp:effectExtent l="0" t="0" r="5715" b="0"/>
+            <wp:docPr id="4" name="Picture 4"/>
+            <wp:cNvGraphicFramePr>
+              <a:graphicFrameLocks xmlns:a="http://schemas.openxmlformats.org/drawingml/2006/main" noChangeAspect="1"/>
+            </wp:cNvGraphicFramePr>
+            <a:graphic xmlns:a="http://schemas.openxmlformats.org/drawingml/2006/main">
+              <a:graphicData uri="http://schemas.openxmlformats.org/drawingml/2006/picture">
+                <pic:pic xmlns:pic="http://schemas.openxmlformats.org/drawingml/2006/picture">
+                  <pic:nvPicPr>
+                    <pic:cNvPr id="1" name=""/>
+                    <pic:cNvPicPr/>
+                  </pic:nvPicPr>
+                  <pic:blipFill>
+                    <a:blip r:embed="rId8"/>
+                    <a:stretch>
+                      <a:fillRect/>
+                    </a:stretch>
+                  </pic:blipFill>
+                  <pic:spPr>
+                    <a:xfrm>
+                      <a:off x="0" y="0"/>
+                      <a:ext cx="4451446" cy="1436142"/>
+                    </a:xfrm>
+                    <a:prstGeom prst="rect">
+                      <a:avLst/>
+                    </a:prstGeom>
+                  </pic:spPr>
+                </pic:pic>
+              </a:graphicData>
+            </a:graphic>
+          </wp:inline>
+        </w:drawing>
+      </w:r>
+    </w:p>
+    <w:p>
+      <w:pPr>
+        <w:pStyle w:val="ListParagraph"/>
+        <w:spacing w:after="0" w:line="360" w:lineRule="auto"/>
+        <w:ind w:left="1440"/>
+        <w:rPr>
+          <w:rFonts w:ascii="Times New Roman" w:hAnsi="Times New Roman" w:cs="Times New Roman"/>
+          <w:sz w:val="24"/>
+          <w:szCs w:val="24"/>
+        </w:rPr>
+      </w:pPr>
+    </w:p>
+    <w:p>
+      <w:pPr>
+        <w:pStyle w:val="ListParagraph"/>
+        <w:numPr>
+          <w:ilvl w:val="1"/>
+          <w:numId w:val="1"/>
+        </w:numPr>
+        <w:spacing w:after="0" w:line="360" w:lineRule="auto"/>
+        <w:rPr>
+          <w:rFonts w:ascii="Times New Roman" w:hAnsi="Times New Roman" w:cs="Times New Roman"/>
+          <w:sz w:val="24"/>
+          <w:szCs w:val="24"/>
+        </w:rPr>
+      </w:pPr>
+      <w:proofErr w:type="spellStart"/>
+      <w:r>
+        <w:rPr>
+          <w:rFonts w:ascii="Times New Roman" w:hAnsi="Times New Roman" w:cs="Times New Roman"/>
+          <w:sz w:val="24"/>
+          <w:szCs w:val="24"/>
+        </w:rPr>
+        <w:t>Halaman</w:t>
+      </w:r>
+      <w:proofErr w:type="spellEnd"/>
+      <w:r>
+        <w:rPr>
+          <w:rFonts w:ascii="Times New Roman" w:hAnsi="Times New Roman" w:cs="Times New Roman"/>
+          <w:sz w:val="24"/>
+          <w:szCs w:val="24"/>
+        </w:rPr>
+        <w:t xml:space="preserve"> </w:t>
+      </w:r>
+      <w:proofErr w:type="spellStart"/>
+      <w:r>
+        <w:rPr>
+          <w:rFonts w:ascii="Times New Roman" w:hAnsi="Times New Roman" w:cs="Times New Roman"/>
+          <w:sz w:val="24"/>
+          <w:szCs w:val="24"/>
+        </w:rPr>
+        <w:t>alur</w:t>
+      </w:r>
+      <w:proofErr w:type="spellEnd"/>
+      <w:r>
+        <w:rPr>
+          <w:rFonts w:ascii="Times New Roman" w:hAnsi="Times New Roman" w:cs="Times New Roman"/>
+          <w:sz w:val="24"/>
+          <w:szCs w:val="24"/>
+        </w:rPr>
+        <w:t xml:space="preserve"> </w:t>
+      </w:r>
+      <w:proofErr w:type="spellStart"/>
+      <w:r>
+        <w:rPr>
+          <w:rFonts w:ascii="Times New Roman" w:hAnsi="Times New Roman" w:cs="Times New Roman"/>
+          <w:sz w:val="24"/>
+          <w:szCs w:val="24"/>
+        </w:rPr>
+        <w:t>berobat</w:t>
+      </w:r>
+      <w:proofErr w:type="spellEnd"/>
+      <w:r>
+        <w:rPr>
+          <w:rFonts w:ascii="Times New Roman" w:hAnsi="Times New Roman" w:cs="Times New Roman"/>
+          <w:sz w:val="24"/>
+          <w:szCs w:val="24"/>
+        </w:rPr>
+        <w:t xml:space="preserve"> </w:t>
+      </w:r>
+      <w:proofErr w:type="spellStart"/>
+      <w:r>
+        <w:rPr>
+          <w:rFonts w:ascii="Times New Roman" w:hAnsi="Times New Roman" w:cs="Times New Roman"/>
+          <w:sz w:val="24"/>
+          <w:szCs w:val="24"/>
+        </w:rPr>
+        <w:t>seharusnya</w:t>
+      </w:r>
+      <w:proofErr w:type="spellEnd"/>
+      <w:r>
+        <w:rPr>
+          <w:rFonts w:ascii="Times New Roman" w:hAnsi="Times New Roman" w:cs="Times New Roman"/>
+          <w:sz w:val="24"/>
+          <w:szCs w:val="24"/>
+        </w:rPr>
+        <w:t xml:space="preserve"> </w:t>
+      </w:r>
+      <w:proofErr w:type="spellStart"/>
+      <w:r>
+        <w:rPr>
+          <w:rFonts w:ascii="Times New Roman" w:hAnsi="Times New Roman" w:cs="Times New Roman"/>
+          <w:sz w:val="24"/>
+          <w:szCs w:val="24"/>
+        </w:rPr>
+        <w:t>dibuatkan</w:t>
+      </w:r>
+      <w:proofErr w:type="spellEnd"/>
+      <w:r>
+        <w:rPr>
+          <w:rFonts w:ascii="Times New Roman" w:hAnsi="Times New Roman" w:cs="Times New Roman"/>
+          <w:sz w:val="24"/>
+          <w:szCs w:val="24"/>
+        </w:rPr>
+        <w:t xml:space="preserve"> menu </w:t>
+      </w:r>
+      <w:proofErr w:type="spellStart"/>
+      <w:r>
+        <w:rPr>
+          <w:rFonts w:ascii="Times New Roman" w:hAnsi="Times New Roman" w:cs="Times New Roman"/>
+          <w:sz w:val="24"/>
+          <w:szCs w:val="24"/>
+        </w:rPr>
+        <w:t>kategori</w:t>
+      </w:r>
+      <w:proofErr w:type="spellEnd"/>
+      <w:r>
+        <w:rPr>
+          <w:rFonts w:ascii="Times New Roman" w:hAnsi="Times New Roman" w:cs="Times New Roman"/>
+          <w:sz w:val="24"/>
+          <w:szCs w:val="24"/>
+        </w:rPr>
+        <w:t xml:space="preserve"> yang </w:t>
+      </w:r>
+      <w:proofErr w:type="spellStart"/>
+      <w:r>
+        <w:rPr>
+          <w:rFonts w:ascii="Times New Roman" w:hAnsi="Times New Roman" w:cs="Times New Roman"/>
+          <w:sz w:val="24"/>
+          <w:szCs w:val="24"/>
+        </w:rPr>
+        <w:t>ada</w:t>
+      </w:r>
+      <w:proofErr w:type="spellEnd"/>
+      <w:r>
+        <w:rPr>
+          <w:rFonts w:ascii="Times New Roman" w:hAnsi="Times New Roman" w:cs="Times New Roman"/>
+          <w:sz w:val="24"/>
+          <w:szCs w:val="24"/>
+        </w:rPr>
+        <w:t>.</w:t>
+      </w:r>
+    </w:p>
+    <w:p>
+      <w:pPr>
+        <w:pStyle w:val="ListParagraph"/>
+        <w:spacing w:after="0" w:line="360" w:lineRule="auto"/>
+        <w:ind w:left="1440"/>
+        <w:rPr>
+          <w:rFonts w:ascii="Times New Roman" w:hAnsi="Times New Roman" w:cs="Times New Roman"/>
+          <w:sz w:val="24"/>
+          <w:szCs w:val="24"/>
+        </w:rPr>
+      </w:pPr>
+      <w:r>
+        <w:rPr>
+          <w:noProof/>
+        </w:rPr>
+        <w:drawing>
+          <wp:inline distT="0" distB="0" distL="0" distR="0" wp14:anchorId="66E9DD32" wp14:editId="7FEF7C62">
+            <wp:extent cx="4415707" cy="4645152"/>
+            <wp:effectExtent l="0" t="0" r="4445" b="3175"/>
+            <wp:docPr id="8" name="Picture 8"/>
+            <wp:cNvGraphicFramePr>
+              <a:graphicFrameLocks xmlns:a="http://schemas.openxmlformats.org/drawingml/2006/main" noChangeAspect="1"/>
+            </wp:cNvGraphicFramePr>
+            <a:graphic xmlns:a="http://schemas.openxmlformats.org/drawingml/2006/main">
+              <a:graphicData uri="http://schemas.openxmlformats.org/drawingml/2006/picture">
+                <pic:pic xmlns:pic="http://schemas.openxmlformats.org/drawingml/2006/picture">
+                  <pic:nvPicPr>
+                    <pic:cNvPr id="1" name=""/>
+                    <pic:cNvPicPr/>
+                  </pic:nvPicPr>
+                  <pic:blipFill>
+                    <a:blip r:embed="rId9"/>
+                    <a:stretch>
+                      <a:fillRect/>
+                    </a:stretch>
+                  </pic:blipFill>
+                  <pic:spPr>
+                    <a:xfrm>
+                      <a:off x="0" y="0"/>
+                      <a:ext cx="4424421" cy="4654319"/>
+                    </a:xfrm>
+                    <a:prstGeom prst="rect">
+                      <a:avLst/>
+                    </a:prstGeom>
+                  </pic:spPr>
+                </pic:pic>
+              </a:graphicData>
+            </a:graphic>
+          </wp:inline>
+        </w:drawing>
+      </w:r>
+    </w:p>
+    <w:p>
+      <w:pPr>
+        <w:pStyle w:val="ListParagraph"/>
+        <w:spacing w:after="0" w:line="360" w:lineRule="auto"/>
+        <w:ind w:left="1440"/>
+        <w:rPr>
+          <w:rFonts w:ascii="Times New Roman" w:hAnsi="Times New Roman" w:cs="Times New Roman"/>
+          <w:sz w:val="24"/>
+          <w:szCs w:val="24"/>
+        </w:rPr>
+      </w:pPr>
+    </w:p>
+    <w:p>
+      <w:pPr>
+        <w:pStyle w:val="ListParagraph"/>
+        <w:spacing w:after="0" w:line="360" w:lineRule="auto"/>
+        <w:ind w:left="1440"/>
+        <w:rPr>
+          <w:rFonts w:ascii="Times New Roman" w:hAnsi="Times New Roman" w:cs="Times New Roman"/>
+          <w:sz w:val="24"/>
+          <w:szCs w:val="24"/>
+        </w:rPr>
+      </w:pPr>
+    </w:p>
+    <w:p>
+      <w:pPr>
+        <w:pStyle w:val="ListParagraph"/>
+        <w:spacing w:after="0" w:line="360" w:lineRule="auto"/>
+        <w:ind w:left="1440"/>
+        <w:rPr>
+          <w:rFonts w:ascii="Times New Roman" w:hAnsi="Times New Roman" w:cs="Times New Roman"/>
+          <w:sz w:val="24"/>
+          <w:szCs w:val="24"/>
+        </w:rPr>
+      </w:pPr>
+    </w:p>
+    <w:p>
+      <w:pPr>
+        <w:pStyle w:val="ListParagraph"/>
+        <w:spacing w:after="0" w:line="360" w:lineRule="auto"/>
+        <w:ind w:left="1440"/>
+        <w:rPr>
+          <w:rFonts w:ascii="Times New Roman" w:hAnsi="Times New Roman" w:cs="Times New Roman"/>
+          <w:sz w:val="24"/>
+          <w:szCs w:val="24"/>
+        </w:rPr>
+      </w:pPr>
+    </w:p>
+    <w:p>
+      <w:pPr>
+        <w:pStyle w:val="ListParagraph"/>
+        <w:spacing w:after="0" w:line="360" w:lineRule="auto"/>
+        <w:ind w:left="1440"/>
+        <w:rPr>
+          <w:rFonts w:ascii="Times New Roman" w:hAnsi="Times New Roman" w:cs="Times New Roman"/>
+          <w:sz w:val="24"/>
+          <w:szCs w:val="24"/>
+        </w:rPr>
+      </w:pPr>
+    </w:p>
+    <w:p>
+      <w:pPr>
+        <w:pStyle w:val="ListParagraph"/>
+        <w:spacing w:after="0" w:line="360" w:lineRule="auto"/>
+        <w:ind w:left="1440"/>
+        <w:rPr>
+          <w:rFonts w:ascii="Times New Roman" w:hAnsi="Times New Roman" w:cs="Times New Roman"/>
+          <w:sz w:val="24"/>
+          <w:szCs w:val="24"/>
+        </w:rPr>
+      </w:pPr>
+    </w:p>
+    <w:p>
+      <w:pPr>
+        <w:pStyle w:val="ListParagraph"/>
+        <w:spacing w:after="0" w:line="360" w:lineRule="auto"/>
+        <w:ind w:left="1440"/>
+        <w:rPr>
+          <w:rFonts w:ascii="Times New Roman" w:hAnsi="Times New Roman" w:cs="Times New Roman"/>
+          <w:sz w:val="24"/>
+          <w:szCs w:val="24"/>
+        </w:rPr>
+      </w:pPr>
+    </w:p>
+    <w:p>
+      <w:pPr>
+        <w:pStyle w:val="ListParagraph"/>
+        <w:numPr>
+          <w:ilvl w:val="1"/>
+          <w:numId w:val="1"/>
+        </w:numPr>
+        <w:spacing w:after="0" w:line="360" w:lineRule="auto"/>
+        <w:rPr>
+          <w:rFonts w:ascii="Times New Roman" w:hAnsi="Times New Roman" w:cs="Times New Roman"/>
+          <w:sz w:val="24"/>
+          <w:szCs w:val="24"/>
+        </w:rPr>
+      </w:pPr>
+      <w:proofErr w:type="spellStart"/>
+      <w:r>
+        <w:rPr>
+          <w:rFonts w:ascii="Times New Roman" w:hAnsi="Times New Roman" w:cs="Times New Roman"/>
+          <w:sz w:val="24"/>
+          <w:szCs w:val="24"/>
+        </w:rPr>
+        <w:lastRenderedPageBreak/>
+        <w:t>Untuk</w:t>
+      </w:r>
+      <w:proofErr w:type="spellEnd"/>
+      <w:r>
+        <w:rPr>
+          <w:rFonts w:ascii="Times New Roman" w:hAnsi="Times New Roman" w:cs="Times New Roman"/>
+          <w:sz w:val="24"/>
+          <w:szCs w:val="24"/>
+        </w:rPr>
+        <w:t xml:space="preserve"> </w:t>
+      </w:r>
+      <w:proofErr w:type="spellStart"/>
+      <w:r>
+        <w:rPr>
+          <w:rFonts w:ascii="Times New Roman" w:hAnsi="Times New Roman" w:cs="Times New Roman"/>
+          <w:sz w:val="24"/>
+          <w:szCs w:val="24"/>
+        </w:rPr>
+        <w:t>membuka</w:t>
+      </w:r>
+      <w:proofErr w:type="spellEnd"/>
+      <w:r>
+        <w:rPr>
+          <w:rFonts w:ascii="Times New Roman" w:hAnsi="Times New Roman" w:cs="Times New Roman"/>
+          <w:sz w:val="24"/>
+          <w:szCs w:val="24"/>
+        </w:rPr>
+        <w:t xml:space="preserve"> </w:t>
+      </w:r>
+      <w:proofErr w:type="spellStart"/>
+      <w:r>
+        <w:rPr>
+          <w:rFonts w:ascii="Times New Roman" w:hAnsi="Times New Roman" w:cs="Times New Roman"/>
+          <w:sz w:val="24"/>
+          <w:szCs w:val="24"/>
+        </w:rPr>
+        <w:t>halaman</w:t>
+      </w:r>
+      <w:proofErr w:type="spellEnd"/>
+      <w:r>
+        <w:rPr>
+          <w:rFonts w:ascii="Times New Roman" w:hAnsi="Times New Roman" w:cs="Times New Roman"/>
+          <w:sz w:val="24"/>
+          <w:szCs w:val="24"/>
+        </w:rPr>
+        <w:t xml:space="preserve"> </w:t>
+      </w:r>
+      <w:proofErr w:type="spellStart"/>
+      <w:r>
+        <w:rPr>
+          <w:rFonts w:ascii="Times New Roman" w:hAnsi="Times New Roman" w:cs="Times New Roman"/>
+          <w:sz w:val="24"/>
+          <w:szCs w:val="24"/>
+        </w:rPr>
+        <w:t>fasilitas</w:t>
+      </w:r>
+      <w:proofErr w:type="spellEnd"/>
+      <w:r>
+        <w:rPr>
+          <w:rFonts w:ascii="Times New Roman" w:hAnsi="Times New Roman" w:cs="Times New Roman"/>
+          <w:sz w:val="24"/>
+          <w:szCs w:val="24"/>
+        </w:rPr>
+        <w:t xml:space="preserve"> </w:t>
+      </w:r>
+      <w:proofErr w:type="spellStart"/>
+      <w:r>
+        <w:rPr>
+          <w:rFonts w:ascii="Times New Roman" w:hAnsi="Times New Roman" w:cs="Times New Roman"/>
+          <w:sz w:val="24"/>
+          <w:szCs w:val="24"/>
+        </w:rPr>
+        <w:t>dibutuhkan</w:t>
+      </w:r>
+      <w:proofErr w:type="spellEnd"/>
+      <w:r>
+        <w:rPr>
+          <w:rFonts w:ascii="Times New Roman" w:hAnsi="Times New Roman" w:cs="Times New Roman"/>
+          <w:sz w:val="24"/>
+          <w:szCs w:val="24"/>
+        </w:rPr>
+        <w:t xml:space="preserve"> </w:t>
+      </w:r>
+      <w:proofErr w:type="spellStart"/>
+      <w:r>
+        <w:rPr>
+          <w:rFonts w:ascii="Times New Roman" w:hAnsi="Times New Roman" w:cs="Times New Roman"/>
+          <w:sz w:val="24"/>
+          <w:szCs w:val="24"/>
+        </w:rPr>
+        <w:t>waktu</w:t>
+      </w:r>
+      <w:proofErr w:type="spellEnd"/>
+      <w:r>
+        <w:rPr>
+          <w:rFonts w:ascii="Times New Roman" w:hAnsi="Times New Roman" w:cs="Times New Roman"/>
+          <w:sz w:val="24"/>
+          <w:szCs w:val="24"/>
+        </w:rPr>
+        <w:t xml:space="preserve"> yang </w:t>
+      </w:r>
+      <w:proofErr w:type="spellStart"/>
+      <w:r>
+        <w:rPr>
+          <w:rFonts w:ascii="Times New Roman" w:hAnsi="Times New Roman" w:cs="Times New Roman"/>
+          <w:sz w:val="24"/>
+          <w:szCs w:val="24"/>
+        </w:rPr>
+        <w:t>cukup</w:t>
+      </w:r>
+      <w:proofErr w:type="spellEnd"/>
+      <w:r>
+        <w:rPr>
+          <w:rFonts w:ascii="Times New Roman" w:hAnsi="Times New Roman" w:cs="Times New Roman"/>
+          <w:sz w:val="24"/>
+          <w:szCs w:val="24"/>
+        </w:rPr>
+        <w:t xml:space="preserve"> lama dan </w:t>
+      </w:r>
+      <w:proofErr w:type="spellStart"/>
+      <w:r>
+        <w:rPr>
+          <w:rFonts w:ascii="Times New Roman" w:hAnsi="Times New Roman" w:cs="Times New Roman"/>
+          <w:sz w:val="24"/>
+          <w:szCs w:val="24"/>
+        </w:rPr>
+        <w:t>isi</w:t>
+      </w:r>
+      <w:proofErr w:type="spellEnd"/>
+      <w:r>
+        <w:rPr>
+          <w:rFonts w:ascii="Times New Roman" w:hAnsi="Times New Roman" w:cs="Times New Roman"/>
+          <w:sz w:val="24"/>
+          <w:szCs w:val="24"/>
+        </w:rPr>
+        <w:t xml:space="preserve"> </w:t>
+      </w:r>
+      <w:proofErr w:type="spellStart"/>
+      <w:r>
+        <w:rPr>
+          <w:rFonts w:ascii="Times New Roman" w:hAnsi="Times New Roman" w:cs="Times New Roman"/>
+          <w:sz w:val="24"/>
+          <w:szCs w:val="24"/>
+        </w:rPr>
+        <w:t>kontennya</w:t>
+      </w:r>
+      <w:proofErr w:type="spellEnd"/>
+      <w:r>
+        <w:rPr>
+          <w:rFonts w:ascii="Times New Roman" w:hAnsi="Times New Roman" w:cs="Times New Roman"/>
+          <w:sz w:val="24"/>
+          <w:szCs w:val="24"/>
+        </w:rPr>
+        <w:t xml:space="preserve"> </w:t>
+      </w:r>
+      <w:proofErr w:type="spellStart"/>
+      <w:r>
+        <w:rPr>
+          <w:rFonts w:ascii="Times New Roman" w:hAnsi="Times New Roman" w:cs="Times New Roman"/>
+          <w:sz w:val="24"/>
+          <w:szCs w:val="24"/>
+        </w:rPr>
+        <w:t>terlalu</w:t>
+      </w:r>
+      <w:proofErr w:type="spellEnd"/>
+      <w:r>
+        <w:rPr>
+          <w:rFonts w:ascii="Times New Roman" w:hAnsi="Times New Roman" w:cs="Times New Roman"/>
+          <w:sz w:val="24"/>
+          <w:szCs w:val="24"/>
+        </w:rPr>
+        <w:t xml:space="preserve"> </w:t>
+      </w:r>
+      <w:proofErr w:type="spellStart"/>
+      <w:r>
+        <w:rPr>
+          <w:rFonts w:ascii="Times New Roman" w:hAnsi="Times New Roman" w:cs="Times New Roman"/>
+          <w:sz w:val="24"/>
+          <w:szCs w:val="24"/>
+        </w:rPr>
+        <w:t>kecil</w:t>
+      </w:r>
+      <w:proofErr w:type="spellEnd"/>
+      <w:r>
+        <w:rPr>
+          <w:rFonts w:ascii="Times New Roman" w:hAnsi="Times New Roman" w:cs="Times New Roman"/>
+          <w:sz w:val="24"/>
+          <w:szCs w:val="24"/>
+        </w:rPr>
+        <w:t xml:space="preserve"> </w:t>
+      </w:r>
+      <w:proofErr w:type="spellStart"/>
+      <w:r>
+        <w:rPr>
+          <w:rFonts w:ascii="Times New Roman" w:hAnsi="Times New Roman" w:cs="Times New Roman"/>
+          <w:sz w:val="24"/>
+          <w:szCs w:val="24"/>
+        </w:rPr>
+        <w:t>ukuran</w:t>
+      </w:r>
+      <w:proofErr w:type="spellEnd"/>
+      <w:r>
+        <w:rPr>
+          <w:rFonts w:ascii="Times New Roman" w:hAnsi="Times New Roman" w:cs="Times New Roman"/>
+          <w:sz w:val="24"/>
+          <w:szCs w:val="24"/>
+        </w:rPr>
+        <w:t xml:space="preserve"> </w:t>
+      </w:r>
+      <w:proofErr w:type="spellStart"/>
+      <w:r>
+        <w:rPr>
+          <w:rFonts w:ascii="Times New Roman" w:hAnsi="Times New Roman" w:cs="Times New Roman"/>
+          <w:sz w:val="24"/>
+          <w:szCs w:val="24"/>
+        </w:rPr>
+        <w:t>teksnya</w:t>
+      </w:r>
+      <w:proofErr w:type="spellEnd"/>
+      <w:r>
+        <w:rPr>
+          <w:rFonts w:ascii="Times New Roman" w:hAnsi="Times New Roman" w:cs="Times New Roman"/>
+          <w:sz w:val="24"/>
+          <w:szCs w:val="24"/>
+        </w:rPr>
+        <w:t>.</w:t>
+      </w:r>
+    </w:p>
+    <w:p>
+      <w:pPr>
+        <w:pStyle w:val="ListParagraph"/>
+        <w:spacing w:after="0" w:line="360" w:lineRule="auto"/>
+        <w:ind w:left="1440"/>
+        <w:rPr>
+          <w:rFonts w:ascii="Times New Roman" w:hAnsi="Times New Roman" w:cs="Times New Roman"/>
+          <w:sz w:val="24"/>
+          <w:szCs w:val="24"/>
+        </w:rPr>
+      </w:pPr>
+      <w:r>
+        <w:rPr>
+          <w:noProof/>
+        </w:rPr>
+        <w:drawing>
+          <wp:inline distT="0" distB="0" distL="0" distR="0" wp14:anchorId="06E480A9" wp14:editId="78781C42">
+            <wp:extent cx="4557090" cy="2441118"/>
+            <wp:effectExtent l="0" t="0" r="0" b="0"/>
+            <wp:docPr id="9" name="Picture 9"/>
+            <wp:cNvGraphicFramePr>
+              <a:graphicFrameLocks xmlns:a="http://schemas.openxmlformats.org/drawingml/2006/main" noChangeAspect="1"/>
+            </wp:cNvGraphicFramePr>
+            <a:graphic xmlns:a="http://schemas.openxmlformats.org/drawingml/2006/main">
+              <a:graphicData uri="http://schemas.openxmlformats.org/drawingml/2006/picture">
+                <pic:pic xmlns:pic="http://schemas.openxmlformats.org/drawingml/2006/picture">
+                  <pic:nvPicPr>
+                    <pic:cNvPr id="1" name=""/>
+                    <pic:cNvPicPr/>
+                  </pic:nvPicPr>
+                  <pic:blipFill>
+                    <a:blip r:embed="rId10"/>
+                    <a:stretch>
+                      <a:fillRect/>
+                    </a:stretch>
+                  </pic:blipFill>
+                  <pic:spPr>
+                    <a:xfrm>
+                      <a:off x="0" y="0"/>
+                      <a:ext cx="4575414" cy="2450934"/>
+                    </a:xfrm>
+                    <a:prstGeom prst="rect">
+                      <a:avLst/>
+                    </a:prstGeom>
+                  </pic:spPr>
+                </pic:pic>
+              </a:graphicData>
+            </a:graphic>
+          </wp:inline>
+        </w:drawing>
+      </w:r>
+    </w:p>
+    <w:p>
+      <w:pPr>
+        <w:pStyle w:val="ListParagraph"/>
+        <w:spacing w:after="0" w:line="360" w:lineRule="auto"/>
+        <w:ind w:left="1440"/>
+        <w:rPr>
+          <w:rFonts w:ascii="Times New Roman" w:hAnsi="Times New Roman" w:cs="Times New Roman"/>
+          <w:sz w:val="24"/>
+          <w:szCs w:val="24"/>
+        </w:rPr>
+      </w:pPr>
+      <w:r>
+        <w:rPr>
+          <w:noProof/>
+        </w:rPr>
+        <w:drawing>
+          <wp:inline distT="0" distB="0" distL="0" distR="0" wp14:anchorId="76D1120F" wp14:editId="55B5DF78">
+            <wp:extent cx="4556760" cy="888533"/>
+            <wp:effectExtent l="0" t="0" r="0" b="6985"/>
+            <wp:docPr id="10" name="Picture 10"/>
+            <wp:cNvGraphicFramePr>
+              <a:graphicFrameLocks xmlns:a="http://schemas.openxmlformats.org/drawingml/2006/main" noChangeAspect="1"/>
+            </wp:cNvGraphicFramePr>
+            <a:graphic xmlns:a="http://schemas.openxmlformats.org/drawingml/2006/main">
+              <a:graphicData uri="http://schemas.openxmlformats.org/drawingml/2006/picture">
+                <pic:pic xmlns:pic="http://schemas.openxmlformats.org/drawingml/2006/picture">
+                  <pic:nvPicPr>
+                    <pic:cNvPr id="1" name=""/>
+                    <pic:cNvPicPr/>
+                  </pic:nvPicPr>
+                  <pic:blipFill>
+                    <a:blip r:embed="rId11"/>
+                    <a:stretch>
+                      <a:fillRect/>
+                    </a:stretch>
+                  </pic:blipFill>
+                  <pic:spPr>
+                    <a:xfrm>
+                      <a:off x="0" y="0"/>
+                      <a:ext cx="4594758" cy="895942"/>
+                    </a:xfrm>
+                    <a:prstGeom prst="rect">
+                      <a:avLst/>
+                    </a:prstGeom>
+                  </pic:spPr>
+                </pic:pic>
+              </a:graphicData>
+            </a:graphic>
+          </wp:inline>
+        </w:drawing>
+      </w:r>
+    </w:p>
+    <w:p>
+      <w:pPr>
+        <w:pStyle w:val="ListParagraph"/>
+        <w:numPr>
+          <w:ilvl w:val="1"/>
+          <w:numId w:val="1"/>
+        </w:numPr>
+        <w:spacing w:after="0" w:line="360" w:lineRule="auto"/>
+        <w:rPr>
+          <w:rFonts w:ascii="Times New Roman" w:hAnsi="Times New Roman" w:cs="Times New Roman"/>
+          <w:sz w:val="24"/>
+          <w:szCs w:val="24"/>
+        </w:rPr>
+      </w:pPr>
+      <w:proofErr w:type="spellStart"/>
+      <w:r>
+        <w:rPr>
+          <w:rFonts w:ascii="Times New Roman" w:hAnsi="Times New Roman" w:cs="Times New Roman"/>
+          <w:sz w:val="24"/>
+          <w:szCs w:val="24"/>
+        </w:rPr>
+        <w:t>Pasien</w:t>
+      </w:r>
+      <w:proofErr w:type="spellEnd"/>
+      <w:r>
+        <w:rPr>
+          <w:rFonts w:ascii="Times New Roman" w:hAnsi="Times New Roman" w:cs="Times New Roman"/>
+          <w:sz w:val="24"/>
+          <w:szCs w:val="24"/>
+        </w:rPr>
+        <w:t xml:space="preserve"> yang </w:t>
+      </w:r>
+      <w:proofErr w:type="spellStart"/>
+      <w:r>
+        <w:rPr>
+          <w:rFonts w:ascii="Times New Roman" w:hAnsi="Times New Roman" w:cs="Times New Roman"/>
+          <w:sz w:val="24"/>
+          <w:szCs w:val="24"/>
+        </w:rPr>
+        <w:t>akan</w:t>
+      </w:r>
+      <w:proofErr w:type="spellEnd"/>
+      <w:r>
+        <w:rPr>
+          <w:rFonts w:ascii="Times New Roman" w:hAnsi="Times New Roman" w:cs="Times New Roman"/>
+          <w:sz w:val="24"/>
+          <w:szCs w:val="24"/>
+        </w:rPr>
+        <w:t xml:space="preserve"> </w:t>
+      </w:r>
+      <w:proofErr w:type="spellStart"/>
+      <w:r>
+        <w:rPr>
+          <w:rFonts w:ascii="Times New Roman" w:hAnsi="Times New Roman" w:cs="Times New Roman"/>
+          <w:sz w:val="24"/>
+          <w:szCs w:val="24"/>
+        </w:rPr>
+        <w:t>mendaftar</w:t>
+      </w:r>
+      <w:proofErr w:type="spellEnd"/>
+      <w:r>
+        <w:rPr>
+          <w:rFonts w:ascii="Times New Roman" w:hAnsi="Times New Roman" w:cs="Times New Roman"/>
+          <w:sz w:val="24"/>
+          <w:szCs w:val="24"/>
+        </w:rPr>
+        <w:t xml:space="preserve"> </w:t>
+      </w:r>
+      <w:proofErr w:type="spellStart"/>
+      <w:r>
+        <w:rPr>
+          <w:rFonts w:ascii="Times New Roman" w:hAnsi="Times New Roman" w:cs="Times New Roman"/>
+          <w:sz w:val="24"/>
+          <w:szCs w:val="24"/>
+        </w:rPr>
+        <w:t>harus</w:t>
+      </w:r>
+      <w:proofErr w:type="spellEnd"/>
+      <w:r>
+        <w:rPr>
+          <w:rFonts w:ascii="Times New Roman" w:hAnsi="Times New Roman" w:cs="Times New Roman"/>
+          <w:sz w:val="24"/>
+          <w:szCs w:val="24"/>
+        </w:rPr>
+        <w:t xml:space="preserve"> </w:t>
+      </w:r>
+      <w:proofErr w:type="spellStart"/>
+      <w:r>
+        <w:rPr>
+          <w:rFonts w:ascii="Times New Roman" w:hAnsi="Times New Roman" w:cs="Times New Roman"/>
+          <w:sz w:val="24"/>
+          <w:szCs w:val="24"/>
+        </w:rPr>
+        <w:t>menunggu</w:t>
+      </w:r>
+      <w:proofErr w:type="spellEnd"/>
+      <w:r>
+        <w:rPr>
+          <w:rFonts w:ascii="Times New Roman" w:hAnsi="Times New Roman" w:cs="Times New Roman"/>
+          <w:sz w:val="24"/>
+          <w:szCs w:val="24"/>
+        </w:rPr>
+        <w:t xml:space="preserve"> </w:t>
+      </w:r>
+      <w:proofErr w:type="spellStart"/>
+      <w:r>
+        <w:rPr>
+          <w:rFonts w:ascii="Times New Roman" w:hAnsi="Times New Roman" w:cs="Times New Roman"/>
+          <w:sz w:val="24"/>
+          <w:szCs w:val="24"/>
+        </w:rPr>
+        <w:t>konfirmasi</w:t>
+      </w:r>
+      <w:proofErr w:type="spellEnd"/>
+      <w:r>
+        <w:rPr>
+          <w:rFonts w:ascii="Times New Roman" w:hAnsi="Times New Roman" w:cs="Times New Roman"/>
+          <w:sz w:val="24"/>
+          <w:szCs w:val="24"/>
+        </w:rPr>
+        <w:t xml:space="preserve"> </w:t>
+      </w:r>
+      <w:proofErr w:type="spellStart"/>
+      <w:r>
+        <w:rPr>
+          <w:rFonts w:ascii="Times New Roman" w:hAnsi="Times New Roman" w:cs="Times New Roman"/>
+          <w:sz w:val="24"/>
+          <w:szCs w:val="24"/>
+        </w:rPr>
+        <w:t>terlebih</w:t>
+      </w:r>
+      <w:proofErr w:type="spellEnd"/>
+      <w:r>
+        <w:rPr>
+          <w:rFonts w:ascii="Times New Roman" w:hAnsi="Times New Roman" w:cs="Times New Roman"/>
+          <w:sz w:val="24"/>
+          <w:szCs w:val="24"/>
+        </w:rPr>
+        <w:t xml:space="preserve"> </w:t>
+      </w:r>
+      <w:proofErr w:type="spellStart"/>
+      <w:r>
+        <w:rPr>
+          <w:rFonts w:ascii="Times New Roman" w:hAnsi="Times New Roman" w:cs="Times New Roman"/>
+          <w:sz w:val="24"/>
+          <w:szCs w:val="24"/>
+        </w:rPr>
+        <w:t>dahulu</w:t>
+      </w:r>
+      <w:proofErr w:type="spellEnd"/>
+      <w:r>
+        <w:rPr>
+          <w:rFonts w:ascii="Times New Roman" w:hAnsi="Times New Roman" w:cs="Times New Roman"/>
+          <w:sz w:val="24"/>
+          <w:szCs w:val="24"/>
+        </w:rPr>
+        <w:t xml:space="preserve"> </w:t>
+      </w:r>
+      <w:proofErr w:type="spellStart"/>
+      <w:r>
+        <w:rPr>
+          <w:rFonts w:ascii="Times New Roman" w:hAnsi="Times New Roman" w:cs="Times New Roman"/>
+          <w:sz w:val="24"/>
+          <w:szCs w:val="24"/>
+        </w:rPr>
+        <w:t>untuk</w:t>
+      </w:r>
+      <w:proofErr w:type="spellEnd"/>
+      <w:r>
+        <w:rPr>
+          <w:rFonts w:ascii="Times New Roman" w:hAnsi="Times New Roman" w:cs="Times New Roman"/>
+          <w:sz w:val="24"/>
+          <w:szCs w:val="24"/>
+        </w:rPr>
+        <w:t xml:space="preserve"> </w:t>
+      </w:r>
+      <w:proofErr w:type="spellStart"/>
+      <w:r>
+        <w:rPr>
+          <w:rFonts w:ascii="Times New Roman" w:hAnsi="Times New Roman" w:cs="Times New Roman"/>
+          <w:sz w:val="24"/>
+          <w:szCs w:val="24"/>
+        </w:rPr>
+        <w:t>mendaftar</w:t>
+      </w:r>
+      <w:proofErr w:type="spellEnd"/>
+      <w:r>
+        <w:rPr>
+          <w:rFonts w:ascii="Times New Roman" w:hAnsi="Times New Roman" w:cs="Times New Roman"/>
+          <w:sz w:val="24"/>
+          <w:szCs w:val="24"/>
+        </w:rPr>
+        <w:t>.</w:t>
+      </w:r>
+    </w:p>
+    <w:p>
+      <w:pPr>
+        <w:pStyle w:val="ListParagraph"/>
+        <w:spacing w:after="0" w:line="360" w:lineRule="auto"/>
+        <w:ind w:left="1440"/>
+        <w:rPr>
+          <w:rFonts w:ascii="Times New Roman" w:hAnsi="Times New Roman" w:cs="Times New Roman"/>
+          <w:sz w:val="24"/>
+          <w:szCs w:val="24"/>
+        </w:rPr>
+      </w:pPr>
+      <w:r>
+        <w:rPr>
+          <w:noProof/>
+        </w:rPr>
+        <w:drawing>
+          <wp:inline distT="0" distB="0" distL="0" distR="0" wp14:anchorId="3CA570A1" wp14:editId="66EC8CF3">
+            <wp:extent cx="4744040" cy="2600655"/>
+            <wp:effectExtent l="0" t="0" r="0" b="9525"/>
+            <wp:docPr id="11" name="Picture 11"/>
+            <wp:cNvGraphicFramePr>
+              <a:graphicFrameLocks xmlns:a="http://schemas.openxmlformats.org/drawingml/2006/main" noChangeAspect="1"/>
+            </wp:cNvGraphicFramePr>
+            <a:graphic xmlns:a="http://schemas.openxmlformats.org/drawingml/2006/main">
+              <a:graphicData uri="http://schemas.openxmlformats.org/drawingml/2006/picture">
+                <pic:pic xmlns:pic="http://schemas.openxmlformats.org/drawingml/2006/picture">
+                  <pic:nvPicPr>
+                    <pic:cNvPr id="1" name=""/>
+                    <pic:cNvPicPr/>
+                  </pic:nvPicPr>
+                  <pic:blipFill>
+                    <a:blip r:embed="rId12"/>
+                    <a:stretch>
+                      <a:fillRect/>
+                    </a:stretch>
+                  </pic:blipFill>
+                  <pic:spPr>
+                    <a:xfrm>
+                      <a:off x="0" y="0"/>
+                      <a:ext cx="4765128" cy="2612215"/>
+                    </a:xfrm>
+                    <a:prstGeom prst="rect">
+                      <a:avLst/>
+                    </a:prstGeom>
+                  </pic:spPr>
+                </pic:pic>
+              </a:graphicData>
+            </a:graphic>
+          </wp:inline>
+        </w:drawing>
+      </w:r>
+    </w:p>
+    <w:p>
+      <w:pPr>
+        <w:pStyle w:val="ListParagraph"/>
+        <w:spacing w:after="0" w:line="360" w:lineRule="auto"/>
+        <w:ind w:left="1440"/>
+        <w:rPr>
+          <w:rFonts w:ascii="Times New Roman" w:hAnsi="Times New Roman" w:cs="Times New Roman"/>
+          <w:sz w:val="24"/>
+          <w:szCs w:val="24"/>
+        </w:rPr>
+      </w:pPr>
+    </w:p>
+    <w:p>
+      <w:pPr>
+        <w:pStyle w:val="ListParagraph"/>
+        <w:spacing w:after="0" w:line="360" w:lineRule="auto"/>
+        <w:ind w:left="1440"/>
+        <w:rPr>
+          <w:rFonts w:ascii="Times New Roman" w:hAnsi="Times New Roman" w:cs="Times New Roman"/>
+          <w:sz w:val="24"/>
+          <w:szCs w:val="24"/>
+        </w:rPr>
+      </w:pPr>
+    </w:p>
+    <w:p>
+      <w:pPr>
+        <w:pStyle w:val="ListParagraph"/>
+        <w:spacing w:after="0" w:line="360" w:lineRule="auto"/>
+        <w:ind w:left="1440"/>
+        <w:rPr>
+          <w:rFonts w:ascii="Times New Roman" w:hAnsi="Times New Roman" w:cs="Times New Roman"/>
+          <w:sz w:val="24"/>
+          <w:szCs w:val="24"/>
+        </w:rPr>
+      </w:pPr>
+    </w:p>
+    <w:p>
+      <w:pPr>
+        <w:pStyle w:val="ListParagraph"/>
+        <w:spacing w:after="0" w:line="360" w:lineRule="auto"/>
+        <w:ind w:left="1440"/>
+        <w:rPr>
+          <w:rFonts w:ascii="Times New Roman" w:hAnsi="Times New Roman" w:cs="Times New Roman"/>
+          <w:sz w:val="24"/>
+          <w:szCs w:val="24"/>
+        </w:rPr>
+      </w:pPr>
+    </w:p>
+    <w:p>
+      <w:pPr>
+        <w:pStyle w:val="ListParagraph"/>
+        <w:spacing w:after="0" w:line="360" w:lineRule="auto"/>
+        <w:ind w:left="1440"/>
+        <w:rPr>
+          <w:rFonts w:ascii="Times New Roman" w:hAnsi="Times New Roman" w:cs="Times New Roman"/>
+          <w:sz w:val="24"/>
+          <w:szCs w:val="24"/>
+        </w:rPr>
+      </w:pPr>
+    </w:p>
+    <w:p>
+      <w:pPr>
+        <w:pStyle w:val="ListParagraph"/>
+        <w:spacing w:after="0" w:line="360" w:lineRule="auto"/>
+        <w:ind w:left="1440"/>
+        <w:rPr>
+          <w:rFonts w:ascii="Times New Roman" w:hAnsi="Times New Roman" w:cs="Times New Roman"/>
+          <w:sz w:val="24"/>
+          <w:szCs w:val="24"/>
+        </w:rPr>
+      </w:pPr>
+    </w:p>
+    <w:p>
+      <w:pPr>
+        <w:pStyle w:val="ListParagraph"/>
+        <w:spacing w:after="0" w:line="360" w:lineRule="auto"/>
+        <w:ind w:left="1440"/>
+        <w:rPr>
+          <w:rFonts w:ascii="Times New Roman" w:hAnsi="Times New Roman" w:cs="Times New Roman"/>
+          <w:sz w:val="24"/>
+          <w:szCs w:val="24"/>
+        </w:rPr>
+      </w:pPr>
+      <w:bookmarkStart w:id="0" w:name="_GoBack"/>
+      <w:bookmarkEnd w:id="0"/>
+    </w:p>
+    <w:p>
+      <w:pPr>
+        <w:pStyle w:val="ListParagraph"/>
+        <w:numPr>
+          <w:ilvl w:val="1"/>
+          <w:numId w:val="1"/>
+        </w:numPr>
+        <w:spacing w:after="0" w:line="360" w:lineRule="auto"/>
+        <w:rPr>
+          <w:rFonts w:ascii="Times New Roman" w:hAnsi="Times New Roman" w:cs="Times New Roman"/>
+          <w:sz w:val="24"/>
+          <w:szCs w:val="24"/>
+        </w:rPr>
+      </w:pPr>
+      <w:proofErr w:type="spellStart"/>
+      <w:r>
+        <w:rPr>
+          <w:rFonts w:ascii="Times New Roman" w:hAnsi="Times New Roman" w:cs="Times New Roman"/>
+          <w:sz w:val="24"/>
+          <w:szCs w:val="24"/>
+        </w:rPr>
+        <w:lastRenderedPageBreak/>
+        <w:t>Halaman</w:t>
+      </w:r>
+      <w:proofErr w:type="spellEnd"/>
+      <w:r>
+        <w:rPr>
+          <w:rFonts w:ascii="Times New Roman" w:hAnsi="Times New Roman" w:cs="Times New Roman"/>
+          <w:sz w:val="24"/>
+          <w:szCs w:val="24"/>
+        </w:rPr>
+        <w:t xml:space="preserve"> login admin </w:t>
+      </w:r>
+      <w:proofErr w:type="spellStart"/>
+      <w:r>
+        <w:rPr>
+          <w:rFonts w:ascii="Times New Roman" w:hAnsi="Times New Roman" w:cs="Times New Roman"/>
+          <w:sz w:val="24"/>
+          <w:szCs w:val="24"/>
+        </w:rPr>
+        <w:t>kurang</w:t>
+      </w:r>
+      <w:proofErr w:type="spellEnd"/>
+      <w:r>
+        <w:rPr>
+          <w:rFonts w:ascii="Times New Roman" w:hAnsi="Times New Roman" w:cs="Times New Roman"/>
+          <w:sz w:val="24"/>
+          <w:szCs w:val="24"/>
+        </w:rPr>
+        <w:t xml:space="preserve"> </w:t>
+      </w:r>
+      <w:proofErr w:type="spellStart"/>
+      <w:r>
+        <w:rPr>
+          <w:rFonts w:ascii="Times New Roman" w:hAnsi="Times New Roman" w:cs="Times New Roman"/>
+          <w:sz w:val="24"/>
+          <w:szCs w:val="24"/>
+        </w:rPr>
+        <w:t>menarik</w:t>
+      </w:r>
+      <w:proofErr w:type="spellEnd"/>
+    </w:p>
+    <w:p>
+      <w:pPr>
+        <w:pStyle w:val="ListParagraph"/>
+        <w:spacing w:after="0" w:line="360" w:lineRule="auto"/>
+        <w:ind w:left="1440"/>
+        <w:rPr>
+          <w:rFonts w:ascii="Times New Roman" w:hAnsi="Times New Roman" w:cs="Times New Roman"/>
+          <w:sz w:val="24"/>
+          <w:szCs w:val="24"/>
+        </w:rPr>
+      </w:pPr>
+      <w:r>
+        <w:rPr>
+          <w:noProof/>
+        </w:rPr>
+        <w:drawing>
+          <wp:inline distT="0" distB="0" distL="0" distR="0" wp14:anchorId="2161A312" wp14:editId="40C612A5">
+            <wp:extent cx="4012438" cy="2139137"/>
+            <wp:effectExtent l="0" t="0" r="7620" b="0"/>
+            <wp:docPr id="12" name="Picture 12"/>
+            <wp:cNvGraphicFramePr>
+              <a:graphicFrameLocks xmlns:a="http://schemas.openxmlformats.org/drawingml/2006/main" noChangeAspect="1"/>
+            </wp:cNvGraphicFramePr>
+            <a:graphic xmlns:a="http://schemas.openxmlformats.org/drawingml/2006/main">
+              <a:graphicData uri="http://schemas.openxmlformats.org/drawingml/2006/picture">
+                <pic:pic xmlns:pic="http://schemas.openxmlformats.org/drawingml/2006/picture">
+                  <pic:nvPicPr>
+                    <pic:cNvPr id="1" name=""/>
+                    <pic:cNvPicPr/>
+                  </pic:nvPicPr>
+                  <pic:blipFill>
+                    <a:blip r:embed="rId13"/>
+                    <a:stretch>
+                      <a:fillRect/>
+                    </a:stretch>
+                  </pic:blipFill>
+                  <pic:spPr>
+                    <a:xfrm>
+                      <a:off x="0" y="0"/>
+                      <a:ext cx="4021918" cy="2144191"/>
+                    </a:xfrm>
+                    <a:prstGeom prst="rect">
+                      <a:avLst/>
+                    </a:prstGeom>
+                  </pic:spPr>
+                </pic:pic>
+              </a:graphicData>
+            </a:graphic>
+          </wp:inline>
+        </w:drawing>
+      </w:r>
+    </w:p>
+    <w:p>
+      <w:pPr>
+        <w:pStyle w:val="ListParagraph"/>
+        <w:spacing w:after="0" w:line="360" w:lineRule="auto"/>
+        <w:rPr>
+          <w:rFonts w:ascii="Times New Roman" w:hAnsi="Times New Roman" w:cs="Times New Roman"/>
+          <w:sz w:val="24"/>
+          <w:szCs w:val="24"/>
+        </w:rPr>
+      </w:pPr>
+      <w:r>
+        <w:rPr>
+          <w:rFonts w:ascii="Times New Roman" w:hAnsi="Times New Roman" w:cs="Times New Roman"/>
+          <w:sz w:val="24"/>
+          <w:szCs w:val="24"/>
+        </w:rPr>
+        <w:tab/>
+      </w:r>
+      <w:r>
+        <w:rPr>
+          <w:rFonts w:ascii="Times New Roman" w:hAnsi="Times New Roman" w:cs="Times New Roman"/>
+          <w:sz w:val="24"/>
+          <w:szCs w:val="24"/>
+        </w:rPr>
+        <w:tab/>
       </w:r>
     </w:p>
     <w:p>
@@ -748,13 +2705,58 @@
           <w:szCs w:val="24"/>
         </w:rPr>
       </w:pPr>
-      <w:r>
-        <w:rPr>
-          <w:rFonts w:ascii="Times New Roman" w:hAnsi="Times New Roman" w:cs="Times New Roman"/>
-          <w:sz w:val="24"/>
-          <w:szCs w:val="24"/>
-        </w:rPr>
-        <w:t>Octavian Yudha Mahendra (E41180097)</w:t>
+      <w:bookmarkStart w:id="1" w:name="_Hlk34918544"/>
+      <w:r>
+        <w:rPr>
+          <w:rFonts w:ascii="Times New Roman" w:hAnsi="Times New Roman" w:cs="Times New Roman"/>
+          <w:sz w:val="24"/>
+          <w:szCs w:val="24"/>
+        </w:rPr>
+        <w:t xml:space="preserve">Octavian </w:t>
+      </w:r>
+      <w:proofErr w:type="spellStart"/>
+      <w:r>
+        <w:rPr>
+          <w:rFonts w:ascii="Times New Roman" w:hAnsi="Times New Roman" w:cs="Times New Roman"/>
+          <w:sz w:val="24"/>
+          <w:szCs w:val="24"/>
+        </w:rPr>
+        <w:t>Yudha</w:t>
+      </w:r>
+      <w:proofErr w:type="spellEnd"/>
+      <w:r>
+        <w:rPr>
+          <w:rFonts w:ascii="Times New Roman" w:hAnsi="Times New Roman" w:cs="Times New Roman"/>
+          <w:sz w:val="24"/>
+          <w:szCs w:val="24"/>
+        </w:rPr>
+        <w:t xml:space="preserve"> </w:t>
+      </w:r>
+      <w:proofErr w:type="spellStart"/>
+      <w:r>
+        <w:rPr>
+          <w:rFonts w:ascii="Times New Roman" w:hAnsi="Times New Roman" w:cs="Times New Roman"/>
+          <w:sz w:val="24"/>
+          <w:szCs w:val="24"/>
+        </w:rPr>
+        <w:t>Mahendra</w:t>
+      </w:r>
+      <w:proofErr w:type="spellEnd"/>
+      <w:r>
+        <w:rPr>
+          <w:rFonts w:ascii="Times New Roman" w:hAnsi="Times New Roman" w:cs="Times New Roman"/>
+          <w:sz w:val="24"/>
+          <w:szCs w:val="24"/>
+        </w:rPr>
+        <w:tab/>
+      </w:r>
+      <w:r>
+        <w:rPr>
+          <w:rFonts w:ascii="Times New Roman" w:hAnsi="Times New Roman" w:cs="Times New Roman"/>
+          <w:sz w:val="24"/>
+          <w:szCs w:val="24"/>
+        </w:rPr>
+        <w:t>(E41180097)</w:t>
       </w:r>
     </w:p>
     <w:p>
@@ -777,7 +2779,31 @@
           <w:sz w:val="24"/>
           <w:szCs w:val="24"/>
         </w:rPr>
-        <w:t>Maulidya Priswanti (E41180211)</w:t>
+        <w:t xml:space="preserve">Maulidya Priswanti </w:t>
+      </w:r>
+      <w:r>
+        <w:rPr>
+          <w:rFonts w:ascii="Times New Roman" w:hAnsi="Times New Roman" w:cs="Times New Roman"/>
+          <w:sz w:val="24"/>
+          <w:szCs w:val="24"/>
+        </w:rPr>
+        <w:tab/>
+      </w:r>
+      <w:r>
+        <w:rPr>
+          <w:rFonts w:ascii="Times New Roman" w:hAnsi="Times New Roman" w:cs="Times New Roman"/>
+          <w:sz w:val="24"/>
+          <w:szCs w:val="24"/>
+        </w:rPr>
+        <w:tab/>
+      </w:r>
+      <w:r>
+        <w:rPr>
+          <w:rFonts w:ascii="Times New Roman" w:hAnsi="Times New Roman" w:cs="Times New Roman"/>
+          <w:sz w:val="24"/>
+          <w:szCs w:val="24"/>
+        </w:rPr>
+        <w:t>(E41180211)</w:t>
       </w:r>
     </w:p>
     <w:p>
@@ -800,7 +2826,59 @@
           <w:sz w:val="24"/>
           <w:szCs w:val="24"/>
         </w:rPr>
-        <w:t>Dicky Irqi Zulkarnaen (E41180226)</w:t>
+        <w:t xml:space="preserve">Dicky </w:t>
+      </w:r>
+      <w:proofErr w:type="spellStart"/>
+      <w:r>
+        <w:rPr>
+          <w:rFonts w:ascii="Times New Roman" w:hAnsi="Times New Roman" w:cs="Times New Roman"/>
+          <w:sz w:val="24"/>
+          <w:szCs w:val="24"/>
+        </w:rPr>
+        <w:t>Irqi</w:t>
+      </w:r>
+      <w:proofErr w:type="spellEnd"/>
+      <w:r>
+        <w:rPr>
+          <w:rFonts w:ascii="Times New Roman" w:hAnsi="Times New Roman" w:cs="Times New Roman"/>
+          <w:sz w:val="24"/>
+          <w:szCs w:val="24"/>
+        </w:rPr>
+        <w:t xml:space="preserve"> </w:t>
+      </w:r>
+      <w:proofErr w:type="spellStart"/>
+      <w:r>
+        <w:rPr>
+          <w:rFonts w:ascii="Times New Roman" w:hAnsi="Times New Roman" w:cs="Times New Roman"/>
+          <w:sz w:val="24"/>
+          <w:szCs w:val="24"/>
+        </w:rPr>
+        <w:t>Zulkarnaen</w:t>
+      </w:r>
+      <w:proofErr w:type="spellEnd"/>
+      <w:r>
+        <w:rPr>
+          <w:rFonts w:ascii="Times New Roman" w:hAnsi="Times New Roman" w:cs="Times New Roman"/>
+          <w:sz w:val="24"/>
+          <w:szCs w:val="24"/>
+        </w:rPr>
+        <w:t xml:space="preserve"> </w:t>
+      </w:r>
+      <w:r>
+        <w:rPr>
+          <w:rFonts w:ascii="Times New Roman" w:hAnsi="Times New Roman" w:cs="Times New Roman"/>
+          <w:sz w:val="24"/>
+          <w:szCs w:val="24"/>
+        </w:rPr>
+        <w:tab/>
+      </w:r>
+      <w:r>
+        <w:rPr>
+          <w:rFonts w:ascii="Times New Roman" w:hAnsi="Times New Roman" w:cs="Times New Roman"/>
+          <w:sz w:val="24"/>
+          <w:szCs w:val="24"/>
+        </w:rPr>
+        <w:t>(E41180226)</w:t>
       </w:r>
     </w:p>
     <w:p>
@@ -823,8 +2901,129 @@
           <w:sz w:val="24"/>
           <w:szCs w:val="24"/>
         </w:rPr>
-        <w:t>Andrea Santani Adzani (E41180362)</w:t>
-      </w:r>
+        <w:t xml:space="preserve">Andrea </w:t>
+      </w:r>
+      <w:proofErr w:type="spellStart"/>
+      <w:r>
+        <w:rPr>
+          <w:rFonts w:ascii="Times New Roman" w:hAnsi="Times New Roman" w:cs="Times New Roman"/>
+          <w:sz w:val="24"/>
+          <w:szCs w:val="24"/>
+        </w:rPr>
+        <w:t>Santani</w:t>
+      </w:r>
+      <w:proofErr w:type="spellEnd"/>
+      <w:r>
+        <w:rPr>
+          <w:rFonts w:ascii="Times New Roman" w:hAnsi="Times New Roman" w:cs="Times New Roman"/>
+          <w:sz w:val="24"/>
+          <w:szCs w:val="24"/>
+        </w:rPr>
+        <w:t xml:space="preserve"> </w:t>
+      </w:r>
+      <w:proofErr w:type="spellStart"/>
+      <w:r>
+        <w:rPr>
+          <w:rFonts w:ascii="Times New Roman" w:hAnsi="Times New Roman" w:cs="Times New Roman"/>
+          <w:sz w:val="24"/>
+          <w:szCs w:val="24"/>
+        </w:rPr>
+        <w:t>Adzani</w:t>
+      </w:r>
+      <w:proofErr w:type="spellEnd"/>
+      <w:r>
+        <w:rPr>
+          <w:rFonts w:ascii="Times New Roman" w:hAnsi="Times New Roman" w:cs="Times New Roman"/>
+          <w:sz w:val="24"/>
+          <w:szCs w:val="24"/>
+        </w:rPr>
+        <w:t xml:space="preserve"> </w:t>
+      </w:r>
+      <w:r>
+        <w:rPr>
+          <w:rFonts w:ascii="Times New Roman" w:hAnsi="Times New Roman" w:cs="Times New Roman"/>
+          <w:sz w:val="24"/>
+          <w:szCs w:val="24"/>
+        </w:rPr>
+        <w:tab/>
+      </w:r>
+      <w:r>
+        <w:rPr>
+          <w:rFonts w:ascii="Times New Roman" w:hAnsi="Times New Roman" w:cs="Times New Roman"/>
+          <w:sz w:val="24"/>
+          <w:szCs w:val="24"/>
+        </w:rPr>
+        <w:t>(E41180362)</w:t>
+      </w:r>
+      <w:bookmarkEnd w:id="1"/>
+    </w:p>
+    <w:p>
+      <w:pPr>
+        <w:pStyle w:val="ListParagraph"/>
+        <w:numPr>
+          <w:ilvl w:val="0"/>
+          <w:numId w:val="3"/>
+        </w:numPr>
+        <w:spacing w:after="0" w:line="360" w:lineRule="auto"/>
+        <w:rPr>
+          <w:rFonts w:ascii="Times New Roman" w:hAnsi="Times New Roman" w:cs="Times New Roman"/>
+          <w:sz w:val="24"/>
+          <w:szCs w:val="24"/>
+        </w:rPr>
+      </w:pPr>
+      <w:bookmarkStart w:id="2" w:name="_Hlk34919003"/>
+      <w:proofErr w:type="spellStart"/>
+      <w:r>
+        <w:rPr>
+          <w:rFonts w:ascii="Times New Roman" w:hAnsi="Times New Roman" w:cs="Times New Roman"/>
+          <w:sz w:val="24"/>
+          <w:szCs w:val="24"/>
+        </w:rPr>
+        <w:t>Vidian</w:t>
+      </w:r>
+      <w:proofErr w:type="spellEnd"/>
+      <w:r>
+        <w:rPr>
+          <w:rFonts w:ascii="Times New Roman" w:hAnsi="Times New Roman" w:cs="Times New Roman"/>
+          <w:sz w:val="24"/>
+          <w:szCs w:val="24"/>
+        </w:rPr>
+        <w:t xml:space="preserve"> Taurus Sandi</w:t>
+      </w:r>
+      <w:r>
+        <w:rPr>
+          <w:rFonts w:ascii="Times New Roman" w:hAnsi="Times New Roman" w:cs="Times New Roman"/>
+          <w:sz w:val="24"/>
+          <w:szCs w:val="24"/>
+        </w:rPr>
+        <w:tab/>
+      </w:r>
+      <w:r>
+        <w:rPr>
+          <w:rFonts w:ascii="Times New Roman" w:hAnsi="Times New Roman" w:cs="Times New Roman"/>
+          <w:sz w:val="24"/>
+          <w:szCs w:val="24"/>
+        </w:rPr>
+        <w:tab/>
+        <w:t>(E41180</w:t>
+      </w:r>
+      <w:r>
+        <w:rPr>
+          <w:rFonts w:ascii="Times New Roman" w:hAnsi="Times New Roman" w:cs="Times New Roman"/>
+          <w:sz w:val="24"/>
+          <w:szCs w:val="24"/>
+        </w:rPr>
+        <w:t>137</w:t>
+      </w:r>
+      <w:r>
+        <w:rPr>
+          <w:rFonts w:ascii="Times New Roman" w:hAnsi="Times New Roman" w:cs="Times New Roman"/>
+          <w:sz w:val="24"/>
+          <w:szCs w:val="24"/>
+        </w:rPr>
+        <w:t>)</w:t>
+      </w:r>
+      <w:bookmarkEnd w:id="2"/>
     </w:p>
     <w:sectPr>
       <w:pgSz w:w="11906" w:h="16838" w:code="9"/>
@@ -841,7 +3040,7 @@
   <w:abstractNum w:abstractNumId="0" w15:restartNumberingAfterBreak="0">
     <w:nsid w:val="296829EE"/>
     <w:multiLevelType w:val="hybridMultilevel"/>
-    <w:tmpl w:val="9C6C853A"/>
+    <w:tmpl w:val="7062EA6A"/>
     <w:lvl w:ilvl="0" w:tplc="04090015">
       <w:start w:val="1"/>
       <w:numFmt w:val="upperLetter"/>
@@ -851,14 +3050,17 @@
         <w:ind w:left="720" w:hanging="360"/>
       </w:pPr>
     </w:lvl>
-    <w:lvl w:ilvl="1" w:tplc="04090019" w:tentative="1">
+    <w:lvl w:ilvl="1" w:tplc="762E68DE">
       <w:start w:val="1"/>
-      <w:numFmt w:val="lowerLetter"/>
+      <w:numFmt w:val="decimal"/>
       <w:lvlText w:val="%2."/>
       <w:lvlJc w:val="left"/>
       <w:pPr>
         <w:ind w:left="1440" w:hanging="360"/>
       </w:pPr>
+      <w:rPr>
+        <w:rFonts w:hint="default"/>
+      </w:rPr>
     </w:lvl>
     <w:lvl w:ilvl="2" w:tplc="0409001B" w:tentative="1">
       <w:start w:val="1"/>
@@ -1510,6 +3712,7 @@
   <w:style w:type="character" w:default="1" w:styleId="DefaultParagraphFont">
     <w:name w:val="Default Paragraph Font"/>
     <w:uiPriority w:val="1"/>
+    <w:semiHidden/>
     <w:unhideWhenUsed/>
   </w:style>
   <w:style w:type="table" w:default="1" w:styleId="TableNormal">

</xml_diff>